<commit_message>
Added third class to zoo
</commit_message>
<xml_diff>
--- a/miller_samantha_classes_worksheet/miller_samantha_classes_worksheet.docx
+++ b/miller_samantha_classes_worksheet/miller_samantha_classes_worksheet.docx
@@ -27,31 +27,49 @@
         </w:rPr>
         <w:t>Class: Animal</w:t>
       </w:r>
-    </w:p>
-    <w:p>
-      <w:pPr>
-        <w:rPr>
-          <w:rFonts w:ascii="Corbel" w:hAnsi="Corbel"/>
-        </w:rPr>
-      </w:pPr>
-      <w:r>
-        <w:rPr>
-          <w:rFonts w:ascii="Corbel" w:hAnsi="Corbel"/>
-        </w:rPr>
-        <w:t>Attributes: _species _color _diet</w:t>
-      </w:r>
-    </w:p>
-    <w:p>
-      <w:pPr>
-        <w:rPr>
-          <w:rFonts w:ascii="Corbel" w:hAnsi="Corbel"/>
-        </w:rPr>
-      </w:pPr>
-      <w:r>
-        <w:rPr>
-          <w:rFonts w:ascii="Corbel" w:hAnsi="Corbel"/>
-        </w:rPr>
-        <w:t>Methods: eat() sleep() poop()</w:t>
+      <w:r>
+        <w:rPr>
+          <w:rFonts w:ascii="Corbel" w:hAnsi="Corbel"/>
+        </w:rPr>
+        <w:t xml:space="preserve"> Care</w:t>
+      </w:r>
+    </w:p>
+    <w:p>
+      <w:pPr>
+        <w:rPr>
+          <w:rFonts w:ascii="Corbel" w:hAnsi="Corbel"/>
+        </w:rPr>
+      </w:pPr>
+      <w:r>
+        <w:rPr>
+          <w:rFonts w:ascii="Corbel" w:hAnsi="Corbel"/>
+        </w:rPr>
+        <w:t>Attributes</w:t>
+      </w:r>
+      <w:r>
+        <w:rPr>
+          <w:rFonts w:ascii="Corbel" w:hAnsi="Corbel"/>
+        </w:rPr>
+        <w:t>: _diet _exercise _medication</w:t>
+      </w:r>
+    </w:p>
+    <w:p>
+      <w:pPr>
+        <w:rPr>
+          <w:rFonts w:ascii="Corbel" w:hAnsi="Corbel"/>
+        </w:rPr>
+      </w:pPr>
+      <w:r>
+        <w:rPr>
+          <w:rFonts w:ascii="Corbel" w:hAnsi="Corbel"/>
+        </w:rPr>
+        <w:t>Methods: surgery() feed() clean_cage</w:t>
+      </w:r>
+      <w:r>
+        <w:rPr>
+          <w:rFonts w:ascii="Corbel" w:hAnsi="Corbel"/>
+        </w:rPr>
+        <w:t>()</w:t>
       </w:r>
     </w:p>
     <w:p>
@@ -117,7 +135,57 @@
         <w:rPr>
           <w:rFonts w:ascii="Corbel" w:hAnsi="Corbel"/>
         </w:rPr>
-        <w:t xml:space="preserve">Class: </w:t>
+        <w:t>Class: Food Stand</w:t>
+      </w:r>
+    </w:p>
+    <w:p>
+      <w:pPr>
+        <w:rPr>
+          <w:rFonts w:ascii="Corbel" w:hAnsi="Corbel"/>
+          <w:iCs/>
+        </w:rPr>
+      </w:pPr>
+      <w:r>
+        <w:rPr>
+          <w:rFonts w:ascii="Corbel" w:hAnsi="Corbel"/>
+        </w:rPr>
+        <w:t xml:space="preserve">Attributes: </w:t>
+      </w:r>
+      <w:r>
+        <w:rPr>
+          <w:rFonts w:ascii="Corbel" w:hAnsi="Corbel"/>
+          <w:i/>
+          <w:iCs/>
+        </w:rPr>
+        <w:t>_</w:t>
+      </w:r>
+      <w:r>
+        <w:rPr>
+          <w:rFonts w:ascii="Corbel" w:hAnsi="Corbel"/>
+          <w:iCs/>
+        </w:rPr>
+        <w:t>food</w:t>
+      </w:r>
+      <w:r>
+        <w:rPr>
+          <w:rFonts w:ascii="Corbel" w:hAnsi="Corbel"/>
+          <w:iCs/>
+        </w:rPr>
+        <w:t xml:space="preserve"> _plates _employees</w:t>
+      </w:r>
+    </w:p>
+    <w:p>
+      <w:pPr>
+        <w:rPr>
+          <w:rFonts w:ascii="Corbel" w:hAnsi="Corbel"/>
+        </w:rPr>
+      </w:pPr>
+      <w:r>
+        <w:rPr>
+          <w:rFonts w:ascii="Corbel" w:hAnsi="Corbel"/>
+          <w:iCs/>
+        </w:rPr>
+        <w:t>Methods: serve() eat() cook()</w:t>
       </w:r>
       <w:bookmarkStart w:id="0" w:name="_GoBack"/>
       <w:bookmarkEnd w:id="0"/>
@@ -342,6 +410,17 @@
     <w:semiHidden/>
     <w:unhideWhenUsed/>
   </w:style>
+  <w:style w:type="character" w:styleId="Emphasis">
+    <w:name w:val="Emphasis"/>
+    <w:basedOn w:val="DefaultParagraphFont"/>
+    <w:uiPriority w:val="20"/>
+    <w:qFormat/>
+    <w:rsid w:val="00C94778"/>
+    <w:rPr>
+      <w:i/>
+      <w:iCs/>
+    </w:rPr>
+  </w:style>
 </w:styles>
 </file>
 
@@ -527,6 +606,17 @@
     <w:uiPriority w:val="99"/>
     <w:semiHidden/>
     <w:unhideWhenUsed/>
+  </w:style>
+  <w:style w:type="character" w:styleId="Emphasis">
+    <w:name w:val="Emphasis"/>
+    <w:basedOn w:val="DefaultParagraphFont"/>
+    <w:uiPriority w:val="20"/>
+    <w:qFormat/>
+    <w:rsid w:val="00C94778"/>
+    <w:rPr>
+      <w:i/>
+      <w:iCs/>
+    </w:rPr>
   </w:style>
 </w:styles>
 </file>

</xml_diff>

<commit_message>
Finished five classes for zoo
</commit_message>
<xml_diff>
--- a/miller_samantha_classes_worksheet/miller_samantha_classes_worksheet.docx
+++ b/miller_samantha_classes_worksheet/miller_samantha_classes_worksheet.docx
@@ -6,11 +6,13 @@
       <w:pPr>
         <w:rPr>
           <w:rFonts w:ascii="Corbel" w:hAnsi="Corbel"/>
-        </w:rPr>
-      </w:pPr>
-      <w:r>
-        <w:rPr>
-          <w:rFonts w:ascii="Corbel" w:hAnsi="Corbel"/>
+          <w:b/>
+        </w:rPr>
+      </w:pPr>
+      <w:r>
+        <w:rPr>
+          <w:rFonts w:ascii="Corbel" w:hAnsi="Corbel"/>
+          <w:b/>
         </w:rPr>
         <w:t>Zoo</w:t>
       </w:r>
@@ -21,6 +23,13 @@
           <w:rFonts w:ascii="Corbel" w:hAnsi="Corbel"/>
         </w:rPr>
       </w:pPr>
+    </w:p>
+    <w:p>
+      <w:pPr>
+        <w:rPr>
+          <w:rFonts w:ascii="Corbel" w:hAnsi="Corbel"/>
+        </w:rPr>
+      </w:pPr>
       <w:r>
         <w:rPr>
           <w:rFonts w:ascii="Corbel" w:hAnsi="Corbel"/>
@@ -102,93 +111,225 @@
         <w:rPr>
           <w:rFonts w:ascii="Corbel" w:hAnsi="Corbel"/>
         </w:rPr>
-        <w:t>Attributes: _broom _garbage _tools</w:t>
-      </w:r>
-    </w:p>
-    <w:p>
-      <w:pPr>
-        <w:rPr>
-          <w:rFonts w:ascii="Corbel" w:hAnsi="Corbel"/>
-        </w:rPr>
-      </w:pPr>
-      <w:r>
-        <w:rPr>
-          <w:rFonts w:ascii="Corbel" w:hAnsi="Corbel"/>
-        </w:rPr>
-        <w:t>Methods: fix() clean() plunge()</w:t>
-      </w:r>
-    </w:p>
-    <w:p>
-      <w:pPr>
-        <w:rPr>
-          <w:rFonts w:ascii="Corbel" w:hAnsi="Corbel"/>
-        </w:rPr>
-      </w:pPr>
-    </w:p>
-    <w:p>
-      <w:pPr>
-        <w:rPr>
-          <w:rFonts w:ascii="Corbel" w:hAnsi="Corbel"/>
-        </w:rPr>
-      </w:pPr>
-      <w:r>
-        <w:rPr>
-          <w:rFonts w:ascii="Corbel" w:hAnsi="Corbel"/>
-        </w:rPr>
-        <w:t>Class: Food Stand</w:t>
-      </w:r>
-    </w:p>
-    <w:p>
-      <w:pPr>
-        <w:rPr>
-          <w:rFonts w:ascii="Corbel" w:hAnsi="Corbel"/>
-          <w:iCs/>
-        </w:rPr>
-      </w:pPr>
-      <w:r>
-        <w:rPr>
-          <w:rFonts w:ascii="Corbel" w:hAnsi="Corbel"/>
-        </w:rPr>
-        <w:t xml:space="preserve">Attributes: </w:t>
-      </w:r>
-      <w:r>
-        <w:rPr>
-          <w:rFonts w:ascii="Corbel" w:hAnsi="Corbel"/>
-          <w:i/>
-          <w:iCs/>
-        </w:rPr>
-        <w:t>_</w:t>
-      </w:r>
-      <w:r>
-        <w:rPr>
-          <w:rFonts w:ascii="Corbel" w:hAnsi="Corbel"/>
-          <w:iCs/>
-        </w:rPr>
-        <w:t>food</w:t>
-      </w:r>
-      <w:r>
-        <w:rPr>
-          <w:rFonts w:ascii="Corbel" w:hAnsi="Corbel"/>
-          <w:iCs/>
-        </w:rPr>
-        <w:t xml:space="preserve"> _plates _employees</w:t>
-      </w:r>
-    </w:p>
-    <w:p>
-      <w:pPr>
-        <w:rPr>
-          <w:rFonts w:ascii="Corbel" w:hAnsi="Corbel"/>
-        </w:rPr>
-      </w:pPr>
-      <w:r>
-        <w:rPr>
-          <w:rFonts w:ascii="Corbel" w:hAnsi="Corbel"/>
-          <w:iCs/>
-        </w:rPr>
-        <w:t>Methods: serve() eat() cook()</w:t>
+        <w:t>Attributes: _broom _garbage _t</w:t>
       </w:r>
       <w:bookmarkStart w:id="0" w:name="_GoBack"/>
       <w:bookmarkEnd w:id="0"/>
+      <w:r>
+        <w:rPr>
+          <w:rFonts w:ascii="Corbel" w:hAnsi="Corbel"/>
+        </w:rPr>
+        <w:t>ools</w:t>
+      </w:r>
+    </w:p>
+    <w:p>
+      <w:pPr>
+        <w:rPr>
+          <w:rFonts w:ascii="Corbel" w:hAnsi="Corbel"/>
+        </w:rPr>
+      </w:pPr>
+      <w:r>
+        <w:rPr>
+          <w:rFonts w:ascii="Corbel" w:hAnsi="Corbel"/>
+        </w:rPr>
+        <w:t>Methods: fix() clean() plunge()</w:t>
+      </w:r>
+    </w:p>
+    <w:p>
+      <w:pPr>
+        <w:rPr>
+          <w:rFonts w:ascii="Corbel" w:hAnsi="Corbel"/>
+        </w:rPr>
+      </w:pPr>
+    </w:p>
+    <w:p>
+      <w:pPr>
+        <w:rPr>
+          <w:rFonts w:ascii="Corbel" w:hAnsi="Corbel"/>
+        </w:rPr>
+      </w:pPr>
+      <w:r>
+        <w:rPr>
+          <w:rFonts w:ascii="Corbel" w:hAnsi="Corbel"/>
+        </w:rPr>
+        <w:t>Class: Food Stand</w:t>
+      </w:r>
+    </w:p>
+    <w:p>
+      <w:pPr>
+        <w:rPr>
+          <w:rFonts w:ascii="Corbel" w:hAnsi="Corbel"/>
+          <w:iCs/>
+        </w:rPr>
+      </w:pPr>
+      <w:r>
+        <w:rPr>
+          <w:rFonts w:ascii="Corbel" w:hAnsi="Corbel"/>
+        </w:rPr>
+        <w:t xml:space="preserve">Attributes: </w:t>
+      </w:r>
+      <w:r>
+        <w:rPr>
+          <w:rFonts w:ascii="Corbel" w:hAnsi="Corbel"/>
+          <w:i/>
+          <w:iCs/>
+        </w:rPr>
+        <w:t>_</w:t>
+      </w:r>
+      <w:r>
+        <w:rPr>
+          <w:rFonts w:ascii="Corbel" w:hAnsi="Corbel"/>
+          <w:iCs/>
+        </w:rPr>
+        <w:t>food</w:t>
+      </w:r>
+      <w:r>
+        <w:rPr>
+          <w:rFonts w:ascii="Corbel" w:hAnsi="Corbel"/>
+          <w:iCs/>
+        </w:rPr>
+        <w:t xml:space="preserve"> _plates _</w:t>
+      </w:r>
+      <w:r>
+        <w:rPr>
+          <w:rFonts w:ascii="Corbel" w:hAnsi="Corbel"/>
+          <w:iCs/>
+        </w:rPr>
+        <w:t>chef</w:t>
+      </w:r>
+    </w:p>
+    <w:p>
+      <w:pPr>
+        <w:rPr>
+          <w:rFonts w:ascii="Corbel" w:hAnsi="Corbel"/>
+          <w:iCs/>
+        </w:rPr>
+      </w:pPr>
+      <w:r>
+        <w:rPr>
+          <w:rFonts w:ascii="Corbel" w:hAnsi="Corbel"/>
+          <w:iCs/>
+        </w:rPr>
+        <w:t>Methods: serve() eat() cook()</w:t>
+      </w:r>
+    </w:p>
+    <w:p>
+      <w:pPr>
+        <w:rPr>
+          <w:rFonts w:ascii="Corbel" w:hAnsi="Corbel"/>
+          <w:iCs/>
+        </w:rPr>
+      </w:pPr>
+    </w:p>
+    <w:p>
+      <w:pPr>
+        <w:rPr>
+          <w:rFonts w:ascii="Corbel" w:hAnsi="Corbel"/>
+          <w:iCs/>
+        </w:rPr>
+      </w:pPr>
+      <w:r>
+        <w:rPr>
+          <w:rFonts w:ascii="Corbel" w:hAnsi="Corbel"/>
+          <w:iCs/>
+        </w:rPr>
+        <w:t>Class: A</w:t>
+      </w:r>
+      <w:r>
+        <w:rPr>
+          <w:rFonts w:ascii="Corbel" w:hAnsi="Corbel"/>
+          <w:iCs/>
+        </w:rPr>
+        <w:t>dmittance</w:t>
+      </w:r>
+      <w:r>
+        <w:rPr>
+          <w:rFonts w:ascii="Corbel" w:hAnsi="Corbel"/>
+          <w:iCs/>
+        </w:rPr>
+        <w:t xml:space="preserve"> </w:t>
+      </w:r>
+    </w:p>
+    <w:p>
+      <w:pPr>
+        <w:rPr>
+          <w:rFonts w:ascii="Corbel" w:hAnsi="Corbel"/>
+          <w:iCs/>
+        </w:rPr>
+      </w:pPr>
+      <w:r>
+        <w:rPr>
+          <w:rFonts w:ascii="Corbel" w:hAnsi="Corbel"/>
+          <w:iCs/>
+        </w:rPr>
+        <w:t xml:space="preserve">Attributes: </w:t>
+      </w:r>
+      <w:r>
+        <w:rPr>
+          <w:rFonts w:ascii="Corbel" w:hAnsi="Corbel"/>
+          <w:iCs/>
+        </w:rPr>
+        <w:t>_tickets _wristbands _price</w:t>
+      </w:r>
+    </w:p>
+    <w:p>
+      <w:pPr>
+        <w:rPr>
+          <w:rFonts w:ascii="Corbel" w:hAnsi="Corbel"/>
+        </w:rPr>
+      </w:pPr>
+      <w:r>
+        <w:rPr>
+          <w:rFonts w:ascii="Corbel" w:hAnsi="Corbel"/>
+        </w:rPr>
+        <w:t xml:space="preserve">Methods: buy() refund() enter() </w:t>
+      </w:r>
+    </w:p>
+    <w:p>
+      <w:pPr>
+        <w:rPr>
+          <w:rFonts w:ascii="Corbel" w:hAnsi="Corbel"/>
+        </w:rPr>
+      </w:pPr>
+    </w:p>
+    <w:p>
+      <w:pPr>
+        <w:rPr>
+          <w:rFonts w:ascii="Corbel" w:hAnsi="Corbel"/>
+        </w:rPr>
+      </w:pPr>
+      <w:r>
+        <w:rPr>
+          <w:rFonts w:ascii="Corbel" w:hAnsi="Corbel"/>
+        </w:rPr>
+        <w:t>Class: Guest</w:t>
+      </w:r>
+    </w:p>
+    <w:p>
+      <w:pPr>
+        <w:rPr>
+          <w:rFonts w:ascii="Corbel" w:hAnsi="Corbel"/>
+        </w:rPr>
+      </w:pPr>
+      <w:r>
+        <w:rPr>
+          <w:rFonts w:ascii="Corbel" w:hAnsi="Corbel"/>
+        </w:rPr>
+        <w:t>Attributes: _gender _age _satisfaction</w:t>
+      </w:r>
+    </w:p>
+    <w:p>
+      <w:pPr>
+        <w:rPr>
+          <w:rFonts w:ascii="Corbel" w:hAnsi="Corbel"/>
+        </w:rPr>
+      </w:pPr>
+      <w:r>
+        <w:rPr>
+          <w:rFonts w:ascii="Corbel" w:hAnsi="Corbel"/>
+        </w:rPr>
+        <w:t xml:space="preserve">Methods: walk() look() sit() </w:t>
+      </w:r>
     </w:p>
     <w:p>
       <w:pPr>

</xml_diff>

<commit_message>
Set up E-Commerce Site and added first class
</commit_message>
<xml_diff>
--- a/miller_samantha_classes_worksheet/miller_samantha_classes_worksheet.docx
+++ b/miller_samantha_classes_worksheet/miller_samantha_classes_worksheet.docx
@@ -111,225 +111,301 @@
         <w:rPr>
           <w:rFonts w:ascii="Corbel" w:hAnsi="Corbel"/>
         </w:rPr>
-        <w:t>Attributes: _broom _garbage _t</w:t>
-      </w:r>
+        <w:t>Attributes: _broom _garbage _tools</w:t>
+      </w:r>
+    </w:p>
+    <w:p>
+      <w:pPr>
+        <w:rPr>
+          <w:rFonts w:ascii="Corbel" w:hAnsi="Corbel"/>
+        </w:rPr>
+      </w:pPr>
+      <w:r>
+        <w:rPr>
+          <w:rFonts w:ascii="Corbel" w:hAnsi="Corbel"/>
+        </w:rPr>
+        <w:t>Methods: fix() clean() plunge()</w:t>
+      </w:r>
+    </w:p>
+    <w:p>
+      <w:pPr>
+        <w:rPr>
+          <w:rFonts w:ascii="Corbel" w:hAnsi="Corbel"/>
+        </w:rPr>
+      </w:pPr>
+    </w:p>
+    <w:p>
+      <w:pPr>
+        <w:rPr>
+          <w:rFonts w:ascii="Corbel" w:hAnsi="Corbel"/>
+        </w:rPr>
+      </w:pPr>
+      <w:r>
+        <w:rPr>
+          <w:rFonts w:ascii="Corbel" w:hAnsi="Corbel"/>
+        </w:rPr>
+        <w:t>Class: Food Stand</w:t>
+      </w:r>
+    </w:p>
+    <w:p>
+      <w:pPr>
+        <w:rPr>
+          <w:rFonts w:ascii="Corbel" w:hAnsi="Corbel"/>
+          <w:iCs/>
+        </w:rPr>
+      </w:pPr>
+      <w:r>
+        <w:rPr>
+          <w:rFonts w:ascii="Corbel" w:hAnsi="Corbel"/>
+        </w:rPr>
+        <w:t xml:space="preserve">Attributes: </w:t>
+      </w:r>
+      <w:r>
+        <w:rPr>
+          <w:rFonts w:ascii="Corbel" w:hAnsi="Corbel"/>
+          <w:i/>
+          <w:iCs/>
+        </w:rPr>
+        <w:t>_</w:t>
+      </w:r>
+      <w:r>
+        <w:rPr>
+          <w:rFonts w:ascii="Corbel" w:hAnsi="Corbel"/>
+          <w:iCs/>
+        </w:rPr>
+        <w:t>food</w:t>
+      </w:r>
+      <w:r>
+        <w:rPr>
+          <w:rFonts w:ascii="Corbel" w:hAnsi="Corbel"/>
+          <w:iCs/>
+        </w:rPr>
+        <w:t xml:space="preserve"> _plates _</w:t>
+      </w:r>
+      <w:r>
+        <w:rPr>
+          <w:rFonts w:ascii="Corbel" w:hAnsi="Corbel"/>
+          <w:iCs/>
+        </w:rPr>
+        <w:t>chef</w:t>
+      </w:r>
+    </w:p>
+    <w:p>
+      <w:pPr>
+        <w:rPr>
+          <w:rFonts w:ascii="Corbel" w:hAnsi="Corbel"/>
+          <w:iCs/>
+        </w:rPr>
+      </w:pPr>
+      <w:r>
+        <w:rPr>
+          <w:rFonts w:ascii="Corbel" w:hAnsi="Corbel"/>
+          <w:iCs/>
+        </w:rPr>
+        <w:t>Methods: serve() eat() cook()</w:t>
+      </w:r>
+    </w:p>
+    <w:p>
+      <w:pPr>
+        <w:rPr>
+          <w:rFonts w:ascii="Corbel" w:hAnsi="Corbel"/>
+          <w:iCs/>
+        </w:rPr>
+      </w:pPr>
+    </w:p>
+    <w:p>
+      <w:pPr>
+        <w:rPr>
+          <w:rFonts w:ascii="Corbel" w:hAnsi="Corbel"/>
+          <w:iCs/>
+        </w:rPr>
+      </w:pPr>
+      <w:r>
+        <w:rPr>
+          <w:rFonts w:ascii="Corbel" w:hAnsi="Corbel"/>
+          <w:iCs/>
+        </w:rPr>
+        <w:t>Class: A</w:t>
+      </w:r>
+      <w:r>
+        <w:rPr>
+          <w:rFonts w:ascii="Corbel" w:hAnsi="Corbel"/>
+          <w:iCs/>
+        </w:rPr>
+        <w:t>dmittance</w:t>
+      </w:r>
+      <w:r>
+        <w:rPr>
+          <w:rFonts w:ascii="Corbel" w:hAnsi="Corbel"/>
+          <w:iCs/>
+        </w:rPr>
+        <w:t xml:space="preserve"> </w:t>
+      </w:r>
+    </w:p>
+    <w:p>
+      <w:pPr>
+        <w:rPr>
+          <w:rFonts w:ascii="Corbel" w:hAnsi="Corbel"/>
+          <w:iCs/>
+        </w:rPr>
+      </w:pPr>
+      <w:r>
+        <w:rPr>
+          <w:rFonts w:ascii="Corbel" w:hAnsi="Corbel"/>
+          <w:iCs/>
+        </w:rPr>
+        <w:t xml:space="preserve">Attributes: </w:t>
+      </w:r>
+      <w:r>
+        <w:rPr>
+          <w:rFonts w:ascii="Corbel" w:hAnsi="Corbel"/>
+          <w:iCs/>
+        </w:rPr>
+        <w:t>_tickets _wristbands _price</w:t>
+      </w:r>
+    </w:p>
+    <w:p>
+      <w:pPr>
+        <w:rPr>
+          <w:rFonts w:ascii="Corbel" w:hAnsi="Corbel"/>
+        </w:rPr>
+      </w:pPr>
+      <w:r>
+        <w:rPr>
+          <w:rFonts w:ascii="Corbel" w:hAnsi="Corbel"/>
+        </w:rPr>
+        <w:t xml:space="preserve">Methods: buy() refund() enter() </w:t>
+      </w:r>
+    </w:p>
+    <w:p>
+      <w:pPr>
+        <w:rPr>
+          <w:rFonts w:ascii="Corbel" w:hAnsi="Corbel"/>
+        </w:rPr>
+      </w:pPr>
+    </w:p>
+    <w:p>
+      <w:pPr>
+        <w:rPr>
+          <w:rFonts w:ascii="Corbel" w:hAnsi="Corbel"/>
+        </w:rPr>
+      </w:pPr>
+      <w:r>
+        <w:rPr>
+          <w:rFonts w:ascii="Corbel" w:hAnsi="Corbel"/>
+        </w:rPr>
+        <w:t>Class: Guest</w:t>
+      </w:r>
+    </w:p>
+    <w:p>
+      <w:pPr>
+        <w:rPr>
+          <w:rFonts w:ascii="Corbel" w:hAnsi="Corbel"/>
+        </w:rPr>
+      </w:pPr>
+      <w:r>
+        <w:rPr>
+          <w:rFonts w:ascii="Corbel" w:hAnsi="Corbel"/>
+        </w:rPr>
+        <w:t>Attributes: _gender _age _satisfaction</w:t>
+      </w:r>
+    </w:p>
+    <w:p>
+      <w:pPr>
+        <w:rPr>
+          <w:rFonts w:ascii="Corbel" w:hAnsi="Corbel"/>
+        </w:rPr>
+      </w:pPr>
+      <w:r>
+        <w:rPr>
+          <w:rFonts w:ascii="Corbel" w:hAnsi="Corbel"/>
+        </w:rPr>
+        <w:t xml:space="preserve">Methods: walk() look() sit() </w:t>
+      </w:r>
+    </w:p>
+    <w:p>
+      <w:pPr>
+        <w:rPr>
+          <w:rFonts w:ascii="Corbel" w:hAnsi="Corbel"/>
+        </w:rPr>
+      </w:pPr>
+    </w:p>
+    <w:p>
+      <w:pPr>
+        <w:rPr>
+          <w:rFonts w:ascii="Corbel" w:hAnsi="Corbel"/>
+          <w:b/>
+        </w:rPr>
+      </w:pPr>
+      <w:r>
+        <w:rPr>
+          <w:rFonts w:ascii="Corbel" w:hAnsi="Corbel"/>
+          <w:b/>
+        </w:rPr>
+        <w:t>E-Commerce Site</w:t>
+      </w:r>
+    </w:p>
+    <w:p>
+      <w:pPr>
+        <w:rPr>
+          <w:rFonts w:ascii="Corbel" w:hAnsi="Corbel"/>
+        </w:rPr>
+      </w:pPr>
+    </w:p>
+    <w:p>
+      <w:pPr>
+        <w:rPr>
+          <w:rFonts w:ascii="Corbel" w:hAnsi="Corbel"/>
+        </w:rPr>
+      </w:pPr>
+      <w:r>
+        <w:rPr>
+          <w:rFonts w:ascii="Corbel" w:hAnsi="Corbel"/>
+        </w:rPr>
+        <w:t xml:space="preserve">Class: User </w:t>
+      </w:r>
+    </w:p>
+    <w:p>
+      <w:pPr>
+        <w:rPr>
+          <w:rFonts w:ascii="Corbel" w:hAnsi="Corbel"/>
+        </w:rPr>
+      </w:pPr>
+      <w:r>
+        <w:rPr>
+          <w:rFonts w:ascii="Corbel" w:hAnsi="Corbel"/>
+        </w:rPr>
+        <w:t>Attributes: _gender _age _browser</w:t>
+      </w:r>
+    </w:p>
+    <w:p>
+      <w:pPr>
+        <w:rPr>
+          <w:rFonts w:ascii="Corbel" w:hAnsi="Corbel"/>
+        </w:rPr>
+      </w:pPr>
+      <w:r>
+        <w:rPr>
+          <w:rFonts w:ascii="Corbel" w:hAnsi="Corbel"/>
+        </w:rPr>
+        <w:t>Methods: browse() buy() add_to_cart()</w:t>
+      </w:r>
+    </w:p>
+    <w:p>
+      <w:pPr>
+        <w:rPr>
+          <w:rFonts w:ascii="Corbel" w:hAnsi="Corbel"/>
+        </w:rPr>
+      </w:pPr>
+    </w:p>
+    <w:p>
+      <w:pPr>
+        <w:rPr>
+          <w:rFonts w:ascii="Corbel" w:hAnsi="Corbel"/>
+        </w:rPr>
+      </w:pPr>
       <w:bookmarkStart w:id="0" w:name="_GoBack"/>
       <w:bookmarkEnd w:id="0"/>
-      <w:r>
-        <w:rPr>
-          <w:rFonts w:ascii="Corbel" w:hAnsi="Corbel"/>
-        </w:rPr>
-        <w:t>ools</w:t>
-      </w:r>
-    </w:p>
-    <w:p>
-      <w:pPr>
-        <w:rPr>
-          <w:rFonts w:ascii="Corbel" w:hAnsi="Corbel"/>
-        </w:rPr>
-      </w:pPr>
-      <w:r>
-        <w:rPr>
-          <w:rFonts w:ascii="Corbel" w:hAnsi="Corbel"/>
-        </w:rPr>
-        <w:t>Methods: fix() clean() plunge()</w:t>
-      </w:r>
-    </w:p>
-    <w:p>
-      <w:pPr>
-        <w:rPr>
-          <w:rFonts w:ascii="Corbel" w:hAnsi="Corbel"/>
-        </w:rPr>
-      </w:pPr>
-    </w:p>
-    <w:p>
-      <w:pPr>
-        <w:rPr>
-          <w:rFonts w:ascii="Corbel" w:hAnsi="Corbel"/>
-        </w:rPr>
-      </w:pPr>
-      <w:r>
-        <w:rPr>
-          <w:rFonts w:ascii="Corbel" w:hAnsi="Corbel"/>
-        </w:rPr>
-        <w:t>Class: Food Stand</w:t>
-      </w:r>
-    </w:p>
-    <w:p>
-      <w:pPr>
-        <w:rPr>
-          <w:rFonts w:ascii="Corbel" w:hAnsi="Corbel"/>
-          <w:iCs/>
-        </w:rPr>
-      </w:pPr>
-      <w:r>
-        <w:rPr>
-          <w:rFonts w:ascii="Corbel" w:hAnsi="Corbel"/>
-        </w:rPr>
-        <w:t xml:space="preserve">Attributes: </w:t>
-      </w:r>
-      <w:r>
-        <w:rPr>
-          <w:rFonts w:ascii="Corbel" w:hAnsi="Corbel"/>
-          <w:i/>
-          <w:iCs/>
-        </w:rPr>
-        <w:t>_</w:t>
-      </w:r>
-      <w:r>
-        <w:rPr>
-          <w:rFonts w:ascii="Corbel" w:hAnsi="Corbel"/>
-          <w:iCs/>
-        </w:rPr>
-        <w:t>food</w:t>
-      </w:r>
-      <w:r>
-        <w:rPr>
-          <w:rFonts w:ascii="Corbel" w:hAnsi="Corbel"/>
-          <w:iCs/>
-        </w:rPr>
-        <w:t xml:space="preserve"> _plates _</w:t>
-      </w:r>
-      <w:r>
-        <w:rPr>
-          <w:rFonts w:ascii="Corbel" w:hAnsi="Corbel"/>
-          <w:iCs/>
-        </w:rPr>
-        <w:t>chef</w:t>
-      </w:r>
-    </w:p>
-    <w:p>
-      <w:pPr>
-        <w:rPr>
-          <w:rFonts w:ascii="Corbel" w:hAnsi="Corbel"/>
-          <w:iCs/>
-        </w:rPr>
-      </w:pPr>
-      <w:r>
-        <w:rPr>
-          <w:rFonts w:ascii="Corbel" w:hAnsi="Corbel"/>
-          <w:iCs/>
-        </w:rPr>
-        <w:t>Methods: serve() eat() cook()</w:t>
-      </w:r>
-    </w:p>
-    <w:p>
-      <w:pPr>
-        <w:rPr>
-          <w:rFonts w:ascii="Corbel" w:hAnsi="Corbel"/>
-          <w:iCs/>
-        </w:rPr>
-      </w:pPr>
-    </w:p>
-    <w:p>
-      <w:pPr>
-        <w:rPr>
-          <w:rFonts w:ascii="Corbel" w:hAnsi="Corbel"/>
-          <w:iCs/>
-        </w:rPr>
-      </w:pPr>
-      <w:r>
-        <w:rPr>
-          <w:rFonts w:ascii="Corbel" w:hAnsi="Corbel"/>
-          <w:iCs/>
-        </w:rPr>
-        <w:t>Class: A</w:t>
-      </w:r>
-      <w:r>
-        <w:rPr>
-          <w:rFonts w:ascii="Corbel" w:hAnsi="Corbel"/>
-          <w:iCs/>
-        </w:rPr>
-        <w:t>dmittance</w:t>
-      </w:r>
-      <w:r>
-        <w:rPr>
-          <w:rFonts w:ascii="Corbel" w:hAnsi="Corbel"/>
-          <w:iCs/>
-        </w:rPr>
-        <w:t xml:space="preserve"> </w:t>
-      </w:r>
-    </w:p>
-    <w:p>
-      <w:pPr>
-        <w:rPr>
-          <w:rFonts w:ascii="Corbel" w:hAnsi="Corbel"/>
-          <w:iCs/>
-        </w:rPr>
-      </w:pPr>
-      <w:r>
-        <w:rPr>
-          <w:rFonts w:ascii="Corbel" w:hAnsi="Corbel"/>
-          <w:iCs/>
-        </w:rPr>
-        <w:t xml:space="preserve">Attributes: </w:t>
-      </w:r>
-      <w:r>
-        <w:rPr>
-          <w:rFonts w:ascii="Corbel" w:hAnsi="Corbel"/>
-          <w:iCs/>
-        </w:rPr>
-        <w:t>_tickets _wristbands _price</w:t>
-      </w:r>
-    </w:p>
-    <w:p>
-      <w:pPr>
-        <w:rPr>
-          <w:rFonts w:ascii="Corbel" w:hAnsi="Corbel"/>
-        </w:rPr>
-      </w:pPr>
-      <w:r>
-        <w:rPr>
-          <w:rFonts w:ascii="Corbel" w:hAnsi="Corbel"/>
-        </w:rPr>
-        <w:t xml:space="preserve">Methods: buy() refund() enter() </w:t>
-      </w:r>
-    </w:p>
-    <w:p>
-      <w:pPr>
-        <w:rPr>
-          <w:rFonts w:ascii="Corbel" w:hAnsi="Corbel"/>
-        </w:rPr>
-      </w:pPr>
-    </w:p>
-    <w:p>
-      <w:pPr>
-        <w:rPr>
-          <w:rFonts w:ascii="Corbel" w:hAnsi="Corbel"/>
-        </w:rPr>
-      </w:pPr>
-      <w:r>
-        <w:rPr>
-          <w:rFonts w:ascii="Corbel" w:hAnsi="Corbel"/>
-        </w:rPr>
-        <w:t>Class: Guest</w:t>
-      </w:r>
-    </w:p>
-    <w:p>
-      <w:pPr>
-        <w:rPr>
-          <w:rFonts w:ascii="Corbel" w:hAnsi="Corbel"/>
-        </w:rPr>
-      </w:pPr>
-      <w:r>
-        <w:rPr>
-          <w:rFonts w:ascii="Corbel" w:hAnsi="Corbel"/>
-        </w:rPr>
-        <w:t>Attributes: _gender _age _satisfaction</w:t>
-      </w:r>
-    </w:p>
-    <w:p>
-      <w:pPr>
-        <w:rPr>
-          <w:rFonts w:ascii="Corbel" w:hAnsi="Corbel"/>
-        </w:rPr>
-      </w:pPr>
-      <w:r>
-        <w:rPr>
-          <w:rFonts w:ascii="Corbel" w:hAnsi="Corbel"/>
-        </w:rPr>
-        <w:t xml:space="preserve">Methods: walk() look() sit() </w:t>
-      </w:r>
     </w:p>
     <w:p>
       <w:pPr>

</xml_diff>

<commit_message>
Added second class to E-Commerce Site
</commit_message>
<xml_diff>
--- a/miller_samantha_classes_worksheet/miller_samantha_classes_worksheet.docx
+++ b/miller_samantha_classes_worksheet/miller_samantha_classes_worksheet.docx
@@ -404,8 +404,86 @@
           <w:rFonts w:ascii="Corbel" w:hAnsi="Corbel"/>
         </w:rPr>
       </w:pPr>
+      <w:r>
+        <w:rPr>
+          <w:rFonts w:ascii="Corbel" w:hAnsi="Corbel"/>
+        </w:rPr>
+        <w:t>Class: Navigation</w:t>
+      </w:r>
+    </w:p>
+    <w:p>
+      <w:pPr>
+        <w:rPr>
+          <w:rFonts w:ascii="Corbel" w:hAnsi="Corbel"/>
+        </w:rPr>
+      </w:pPr>
+      <w:r>
+        <w:rPr>
+          <w:rFonts w:ascii="Corbel" w:hAnsi="Corbel"/>
+        </w:rPr>
+        <w:t>Attributes: _color _location</w:t>
+      </w:r>
+      <w:r>
+        <w:rPr>
+          <w:rFonts w:ascii="Corbel" w:hAnsi="Corbel"/>
+        </w:rPr>
+        <w:t xml:space="preserve"> _font</w:t>
+      </w:r>
+    </w:p>
+    <w:p>
+      <w:pPr>
+        <w:rPr>
+          <w:rFonts w:ascii="Corbel" w:hAnsi="Corbel"/>
+        </w:rPr>
+      </w:pPr>
+      <w:r>
+        <w:rPr>
+          <w:rFonts w:ascii="Corbel" w:hAnsi="Corbel"/>
+        </w:rPr>
+        <w:t xml:space="preserve">Methods: show_menu() </w:t>
+      </w:r>
+      <w:r>
+        <w:rPr>
+          <w:rFonts w:ascii="Corbel" w:hAnsi="Corbel"/>
+        </w:rPr>
+        <w:t xml:space="preserve"> </w:t>
+      </w:r>
+      <w:r>
+        <w:rPr>
+          <w:rFonts w:ascii="Corbel" w:hAnsi="Corbel"/>
+        </w:rPr>
+        <w:t>drop_down() click()</w:t>
+      </w:r>
+    </w:p>
+    <w:p>
+      <w:pPr>
+        <w:rPr>
+          <w:rFonts w:ascii="Corbel" w:hAnsi="Corbel"/>
+        </w:rPr>
+      </w:pPr>
+    </w:p>
+    <w:p>
+      <w:pPr>
+        <w:rPr>
+          <w:rFonts w:ascii="Corbel" w:hAnsi="Corbel"/>
+        </w:rPr>
+      </w:pPr>
       <w:bookmarkStart w:id="0" w:name="_GoBack"/>
       <w:bookmarkEnd w:id="0"/>
+    </w:p>
+    <w:p>
+      <w:pPr>
+        <w:rPr>
+          <w:rFonts w:ascii="Corbel" w:hAnsi="Corbel"/>
+        </w:rPr>
+      </w:pPr>
+    </w:p>
+    <w:p>
+      <w:pPr>
+        <w:rPr>
+          <w:rFonts w:ascii="Corbel" w:hAnsi="Corbel"/>
+        </w:rPr>
+      </w:pPr>
     </w:p>
     <w:p>
       <w:pPr>

</xml_diff>

<commit_message>
Added third class to E-Commerce Site
</commit_message>
<xml_diff>
--- a/miller_samantha_classes_worksheet/miller_samantha_classes_worksheet.docx
+++ b/miller_samantha_classes_worksheet/miller_samantha_classes_worksheet.docx
@@ -320,7 +320,21 @@
         <w:rPr>
           <w:rFonts w:ascii="Corbel" w:hAnsi="Corbel"/>
         </w:rPr>
-        <w:t xml:space="preserve">Methods: walk() look() sit() </w:t>
+        <w:t xml:space="preserve">Methods: </w:t>
+      </w:r>
+      <w:proofErr w:type="gramStart"/>
+      <w:r>
+        <w:rPr>
+          <w:rFonts w:ascii="Corbel" w:hAnsi="Corbel"/>
+        </w:rPr>
+        <w:t>walk(</w:t>
+      </w:r>
+      <w:proofErr w:type="gramEnd"/>
+      <w:r>
+        <w:rPr>
+          <w:rFonts w:ascii="Corbel" w:hAnsi="Corbel"/>
+        </w:rPr>
+        <w:t xml:space="preserve">) look() sit() </w:t>
       </w:r>
     </w:p>
     <w:p>
@@ -388,7 +402,21 @@
         <w:rPr>
           <w:rFonts w:ascii="Corbel" w:hAnsi="Corbel"/>
         </w:rPr>
-        <w:t>Methods: browse() buy() add_to_cart()</w:t>
+        <w:t xml:space="preserve">Methods: </w:t>
+      </w:r>
+      <w:proofErr w:type="gramStart"/>
+      <w:r>
+        <w:rPr>
+          <w:rFonts w:ascii="Corbel" w:hAnsi="Corbel"/>
+        </w:rPr>
+        <w:t>browse(</w:t>
+      </w:r>
+      <w:proofErr w:type="gramEnd"/>
+      <w:r>
+        <w:rPr>
+          <w:rFonts w:ascii="Corbel" w:hAnsi="Corbel"/>
+        </w:rPr>
+        <w:t>) buy() add_to_cart()</w:t>
       </w:r>
     </w:p>
     <w:p>
@@ -440,7 +468,21 @@
         <w:rPr>
           <w:rFonts w:ascii="Corbel" w:hAnsi="Corbel"/>
         </w:rPr>
-        <w:t xml:space="preserve">Methods: show_menu() </w:t>
+        <w:t>Methods: show_</w:t>
+      </w:r>
+      <w:proofErr w:type="gramStart"/>
+      <w:r>
+        <w:rPr>
+          <w:rFonts w:ascii="Corbel" w:hAnsi="Corbel"/>
+        </w:rPr>
+        <w:t>menu(</w:t>
+      </w:r>
+      <w:proofErr w:type="gramEnd"/>
+      <w:r>
+        <w:rPr>
+          <w:rFonts w:ascii="Corbel" w:hAnsi="Corbel"/>
+        </w:rPr>
+        <w:t xml:space="preserve">) </w:t>
       </w:r>
       <w:r>
         <w:rPr>
@@ -468,6 +510,52 @@
           <w:rFonts w:ascii="Corbel" w:hAnsi="Corbel"/>
         </w:rPr>
       </w:pPr>
+      <w:r>
+        <w:rPr>
+          <w:rFonts w:ascii="Corbel" w:hAnsi="Corbel"/>
+        </w:rPr>
+        <w:t>Class: Product</w:t>
+      </w:r>
+    </w:p>
+    <w:p>
+      <w:pPr>
+        <w:rPr>
+          <w:rFonts w:ascii="Corbel" w:hAnsi="Corbel"/>
+        </w:rPr>
+      </w:pPr>
+      <w:r>
+        <w:rPr>
+          <w:rFonts w:ascii="Corbel" w:hAnsi="Corbel"/>
+        </w:rPr>
+        <w:t>Attributes: _price _description _rating</w:t>
+      </w:r>
+    </w:p>
+    <w:p>
+      <w:pPr>
+        <w:rPr>
+          <w:rFonts w:ascii="Corbel" w:hAnsi="Corbel"/>
+        </w:rPr>
+      </w:pPr>
+      <w:r>
+        <w:rPr>
+          <w:rFonts w:ascii="Corbel" w:hAnsi="Corbel"/>
+        </w:rPr>
+        <w:t>Methods: show_</w:t>
+      </w:r>
+      <w:proofErr w:type="gramStart"/>
+      <w:r>
+        <w:rPr>
+          <w:rFonts w:ascii="Corbel" w:hAnsi="Corbel"/>
+        </w:rPr>
+        <w:t>product(</w:t>
+      </w:r>
+      <w:proofErr w:type="gramEnd"/>
+      <w:r>
+        <w:rPr>
+          <w:rFonts w:ascii="Corbel" w:hAnsi="Corbel"/>
+        </w:rPr>
+        <w:t>) show_description() show_review()</w:t>
+      </w:r>
       <w:bookmarkStart w:id="0" w:name="_GoBack"/>
       <w:bookmarkEnd w:id="0"/>
     </w:p>

</xml_diff>

<commit_message>
Added fourth class to E-Commerce Site
</commit_message>
<xml_diff>
--- a/miller_samantha_classes_worksheet/miller_samantha_classes_worksheet.docx
+++ b/miller_samantha_classes_worksheet/miller_samantha_classes_worksheet.docx
@@ -555,6 +555,74 @@
           <w:rFonts w:ascii="Corbel" w:hAnsi="Corbel"/>
         </w:rPr>
         <w:t>) show_description() show_review()</w:t>
+      </w:r>
+    </w:p>
+    <w:p>
+      <w:pPr>
+        <w:rPr>
+          <w:rFonts w:ascii="Corbel" w:hAnsi="Corbel"/>
+        </w:rPr>
+      </w:pPr>
+    </w:p>
+    <w:p>
+      <w:pPr>
+        <w:rPr>
+          <w:rFonts w:ascii="Corbel" w:hAnsi="Corbel"/>
+        </w:rPr>
+      </w:pPr>
+      <w:r>
+        <w:rPr>
+          <w:rFonts w:ascii="Corbel" w:hAnsi="Corbel"/>
+        </w:rPr>
+        <w:t>Class: Cart</w:t>
+      </w:r>
+    </w:p>
+    <w:p>
+      <w:pPr>
+        <w:rPr>
+          <w:rFonts w:ascii="Corbel" w:hAnsi="Corbel"/>
+        </w:rPr>
+      </w:pPr>
+      <w:r>
+        <w:rPr>
+          <w:rFonts w:ascii="Corbel" w:hAnsi="Corbel"/>
+        </w:rPr>
+        <w:t>Attributes: _</w:t>
+      </w:r>
+      <w:proofErr w:type="spellStart"/>
+      <w:r>
+        <w:rPr>
+          <w:rFonts w:ascii="Corbel" w:hAnsi="Corbel"/>
+        </w:rPr>
+        <w:t>product_list</w:t>
+      </w:r>
+      <w:proofErr w:type="spellEnd"/>
+      <w:r>
+        <w:rPr>
+          <w:rFonts w:ascii="Corbel" w:hAnsi="Corbel"/>
+        </w:rPr>
+        <w:t xml:space="preserve"> _total _</w:t>
+      </w:r>
+      <w:proofErr w:type="spellStart"/>
+      <w:r>
+        <w:rPr>
+          <w:rFonts w:ascii="Corbel" w:hAnsi="Corbel"/>
+        </w:rPr>
+        <w:t>individual_product_price</w:t>
+      </w:r>
+      <w:proofErr w:type="spellEnd"/>
+    </w:p>
+    <w:p>
+      <w:pPr>
+        <w:rPr>
+          <w:rFonts w:ascii="Corbel" w:hAnsi="Corbel"/>
+        </w:rPr>
+      </w:pPr>
+      <w:r>
+        <w:rPr>
+          <w:rFonts w:ascii="Corbel" w:hAnsi="Corbel"/>
+        </w:rPr>
+        <w:t>Methods: add() delete() save()</w:t>
       </w:r>
       <w:bookmarkStart w:id="0" w:name="_GoBack"/>
       <w:bookmarkEnd w:id="0"/>

</xml_diff>

<commit_message>
Added first class to Home
</commit_message>
<xml_diff>
--- a/miller_samantha_classes_worksheet/miller_samantha_classes_worksheet.docx
+++ b/miller_samantha_classes_worksheet/miller_samantha_classes_worksheet.docx
@@ -320,21 +320,7 @@
         <w:rPr>
           <w:rFonts w:ascii="Corbel" w:hAnsi="Corbel"/>
         </w:rPr>
-        <w:t xml:space="preserve">Methods: </w:t>
-      </w:r>
-      <w:proofErr w:type="gramStart"/>
-      <w:r>
-        <w:rPr>
-          <w:rFonts w:ascii="Corbel" w:hAnsi="Corbel"/>
-        </w:rPr>
-        <w:t>walk(</w:t>
-      </w:r>
-      <w:proofErr w:type="gramEnd"/>
-      <w:r>
-        <w:rPr>
-          <w:rFonts w:ascii="Corbel" w:hAnsi="Corbel"/>
-        </w:rPr>
-        <w:t xml:space="preserve">) look() sit() </w:t>
+        <w:t xml:space="preserve">Methods: walk() look() sit() </w:t>
       </w:r>
     </w:p>
     <w:p>
@@ -402,21 +388,7 @@
         <w:rPr>
           <w:rFonts w:ascii="Corbel" w:hAnsi="Corbel"/>
         </w:rPr>
-        <w:t xml:space="preserve">Methods: </w:t>
-      </w:r>
-      <w:proofErr w:type="gramStart"/>
-      <w:r>
-        <w:rPr>
-          <w:rFonts w:ascii="Corbel" w:hAnsi="Corbel"/>
-        </w:rPr>
-        <w:t>browse(</w:t>
-      </w:r>
-      <w:proofErr w:type="gramEnd"/>
-      <w:r>
-        <w:rPr>
-          <w:rFonts w:ascii="Corbel" w:hAnsi="Corbel"/>
-        </w:rPr>
-        <w:t>) buy() add_to_cart()</w:t>
+        <w:t>Methods: browse() buy() add_to_cart()</w:t>
       </w:r>
     </w:p>
     <w:p>
@@ -468,21 +440,7 @@
         <w:rPr>
           <w:rFonts w:ascii="Corbel" w:hAnsi="Corbel"/>
         </w:rPr>
-        <w:t>Methods: show_</w:t>
-      </w:r>
-      <w:proofErr w:type="gramStart"/>
-      <w:r>
-        <w:rPr>
-          <w:rFonts w:ascii="Corbel" w:hAnsi="Corbel"/>
-        </w:rPr>
-        <w:t>menu(</w:t>
-      </w:r>
-      <w:proofErr w:type="gramEnd"/>
-      <w:r>
-        <w:rPr>
-          <w:rFonts w:ascii="Corbel" w:hAnsi="Corbel"/>
-        </w:rPr>
-        <w:t xml:space="preserve">) </w:t>
+        <w:t xml:space="preserve">Methods: show_menu() </w:t>
       </w:r>
       <w:r>
         <w:rPr>
@@ -540,21 +498,7 @@
         <w:rPr>
           <w:rFonts w:ascii="Corbel" w:hAnsi="Corbel"/>
         </w:rPr>
-        <w:t>Methods: show_</w:t>
-      </w:r>
-      <w:proofErr w:type="gramStart"/>
-      <w:r>
-        <w:rPr>
-          <w:rFonts w:ascii="Corbel" w:hAnsi="Corbel"/>
-        </w:rPr>
-        <w:t>product(</w:t>
-      </w:r>
-      <w:proofErr w:type="gramEnd"/>
-      <w:r>
-        <w:rPr>
-          <w:rFonts w:ascii="Corbel" w:hAnsi="Corbel"/>
-        </w:rPr>
-        <w:t>) show_description() show_review()</w:t>
+        <w:t>Methods: show_product() show_description() show_review()</w:t>
       </w:r>
     </w:p>
     <w:p>
@@ -587,56 +531,20 @@
         <w:rPr>
           <w:rFonts w:ascii="Corbel" w:hAnsi="Corbel"/>
         </w:rPr>
-        <w:t>Attributes: _</w:t>
-      </w:r>
-      <w:proofErr w:type="spellStart"/>
-      <w:r>
-        <w:rPr>
-          <w:rFonts w:ascii="Corbel" w:hAnsi="Corbel"/>
-        </w:rPr>
-        <w:t>product_list</w:t>
-      </w:r>
-      <w:proofErr w:type="spellEnd"/>
-      <w:r>
-        <w:rPr>
-          <w:rFonts w:ascii="Corbel" w:hAnsi="Corbel"/>
-        </w:rPr>
-        <w:t xml:space="preserve"> _total _</w:t>
-      </w:r>
-      <w:proofErr w:type="spellStart"/>
-      <w:r>
-        <w:rPr>
-          <w:rFonts w:ascii="Corbel" w:hAnsi="Corbel"/>
-        </w:rPr>
-        <w:t>individual_product_price</w:t>
-      </w:r>
-      <w:proofErr w:type="spellEnd"/>
-    </w:p>
-    <w:p>
-      <w:pPr>
-        <w:rPr>
-          <w:rFonts w:ascii="Corbel" w:hAnsi="Corbel"/>
-        </w:rPr>
-      </w:pPr>
-      <w:r>
-        <w:rPr>
-          <w:rFonts w:ascii="Corbel" w:hAnsi="Corbel"/>
-        </w:rPr>
-        <w:t xml:space="preserve">Methods: </w:t>
-      </w:r>
-      <w:proofErr w:type="gramStart"/>
-      <w:r>
-        <w:rPr>
-          <w:rFonts w:ascii="Corbel" w:hAnsi="Corbel"/>
-        </w:rPr>
-        <w:t>add(</w:t>
-      </w:r>
-      <w:proofErr w:type="gramEnd"/>
-      <w:r>
-        <w:rPr>
-          <w:rFonts w:ascii="Corbel" w:hAnsi="Corbel"/>
-        </w:rPr>
-        <w:t>) delete() save()</w:t>
+        <w:t>Attributes: _product_list _total _individual_product_price</w:t>
+      </w:r>
+    </w:p>
+    <w:p>
+      <w:pPr>
+        <w:rPr>
+          <w:rFonts w:ascii="Corbel" w:hAnsi="Corbel"/>
+        </w:rPr>
+      </w:pPr>
+      <w:r>
+        <w:rPr>
+          <w:rFonts w:ascii="Corbel" w:hAnsi="Corbel"/>
+        </w:rPr>
+        <w:t>Methods: add() delete() save()</w:t>
       </w:r>
     </w:p>
     <w:p>
@@ -670,6 +578,20 @@
       <w:pPr>
         <w:rPr>
           <w:rFonts w:ascii="Corbel" w:hAnsi="Corbel"/>
+        </w:rPr>
+      </w:pPr>
+    </w:p>
+    <w:p>
+      <w:pPr>
+        <w:rPr>
+          <w:rFonts w:ascii="Corbel" w:hAnsi="Corbel"/>
+        </w:rPr>
+      </w:pPr>
+    </w:p>
+    <w:p>
+      <w:pPr>
+        <w:rPr>
+          <w:rFonts w:ascii="Corbel" w:hAnsi="Corbel"/>
           <w:b/>
         </w:rPr>
       </w:pPr>
@@ -678,10 +600,78 @@
           <w:rFonts w:ascii="Corbel" w:hAnsi="Corbel"/>
           <w:b/>
         </w:rPr>
+        <w:lastRenderedPageBreak/>
         <w:t>Home</w:t>
       </w:r>
+    </w:p>
+    <w:p>
+      <w:pPr>
+        <w:rPr>
+          <w:rFonts w:ascii="Corbel" w:hAnsi="Corbel"/>
+        </w:rPr>
+      </w:pPr>
+    </w:p>
+    <w:p>
+      <w:pPr>
+        <w:rPr>
+          <w:rFonts w:ascii="Corbel" w:hAnsi="Corbel"/>
+        </w:rPr>
+      </w:pPr>
+      <w:r>
+        <w:rPr>
+          <w:rFonts w:ascii="Corbel" w:hAnsi="Corbel"/>
+        </w:rPr>
+        <w:t>Class: Dishwasher</w:t>
+      </w:r>
+    </w:p>
+    <w:p>
+      <w:pPr>
+        <w:rPr>
+          <w:rFonts w:ascii="Corbel" w:hAnsi="Corbel"/>
+        </w:rPr>
+      </w:pPr>
+      <w:r>
+        <w:rPr>
+          <w:rFonts w:ascii="Corbel" w:hAnsi="Corbel"/>
+        </w:rPr>
+        <w:t>Attributes: _buttons _color _size</w:t>
+      </w:r>
+    </w:p>
+    <w:p>
+      <w:pPr>
+        <w:rPr>
+          <w:rFonts w:ascii="Corbel" w:hAnsi="Corbel"/>
+        </w:rPr>
+      </w:pPr>
+      <w:r>
+        <w:rPr>
+          <w:rFonts w:ascii="Corbel" w:hAnsi="Corbel"/>
+        </w:rPr>
+        <w:t>Methods: start() clean() end()</w:t>
+      </w:r>
+    </w:p>
+    <w:p>
+      <w:pPr>
+        <w:rPr>
+          <w:rFonts w:ascii="Corbel" w:hAnsi="Corbel"/>
+        </w:rPr>
+      </w:pPr>
+    </w:p>
+    <w:p>
+      <w:pPr>
+        <w:rPr>
+          <w:rFonts w:ascii="Corbel" w:hAnsi="Corbel"/>
+        </w:rPr>
+      </w:pPr>
       <w:bookmarkStart w:id="0" w:name="_GoBack"/>
       <w:bookmarkEnd w:id="0"/>
+    </w:p>
+    <w:p>
+      <w:pPr>
+        <w:rPr>
+          <w:rFonts w:ascii="Corbel" w:hAnsi="Corbel"/>
+        </w:rPr>
+      </w:pPr>
     </w:p>
     <w:p>
       <w:pPr>

</xml_diff>

<commit_message>
Added second class to Home
</commit_message>
<xml_diff>
--- a/miller_samantha_classes_worksheet/miller_samantha_classes_worksheet.docx
+++ b/miller_samantha_classes_worksheet/miller_samantha_classes_worksheet.docx
@@ -648,6 +648,52 @@
           <w:rFonts w:ascii="Corbel" w:hAnsi="Corbel"/>
         </w:rPr>
         <w:t>Methods: start() clean() end()</w:t>
+      </w:r>
+    </w:p>
+    <w:p>
+      <w:pPr>
+        <w:rPr>
+          <w:rFonts w:ascii="Corbel" w:hAnsi="Corbel"/>
+        </w:rPr>
+      </w:pPr>
+    </w:p>
+    <w:p>
+      <w:pPr>
+        <w:rPr>
+          <w:rFonts w:ascii="Corbel" w:hAnsi="Corbel"/>
+        </w:rPr>
+      </w:pPr>
+      <w:r>
+        <w:rPr>
+          <w:rFonts w:ascii="Corbel" w:hAnsi="Corbel"/>
+        </w:rPr>
+        <w:t>Class: Bathroom</w:t>
+      </w:r>
+    </w:p>
+    <w:p>
+      <w:pPr>
+        <w:rPr>
+          <w:rFonts w:ascii="Corbel" w:hAnsi="Corbel"/>
+        </w:rPr>
+      </w:pPr>
+      <w:r>
+        <w:rPr>
+          <w:rFonts w:ascii="Corbel" w:hAnsi="Corbel"/>
+        </w:rPr>
+        <w:t>Attributes: _toilet _shower _sink</w:t>
+      </w:r>
+    </w:p>
+    <w:p>
+      <w:pPr>
+        <w:rPr>
+          <w:rFonts w:ascii="Corbel" w:hAnsi="Corbel"/>
+        </w:rPr>
+      </w:pPr>
+      <w:r>
+        <w:rPr>
+          <w:rFonts w:ascii="Corbel" w:hAnsi="Corbel"/>
+        </w:rPr>
+        <w:t>Methods: shower() wash_hands() use_bathroom()</w:t>
       </w:r>
     </w:p>
     <w:p>

</xml_diff>

<commit_message>
Edited second class for Home
</commit_message>
<xml_diff>
--- a/miller_samantha_classes_worksheet/miller_samantha_classes_worksheet.docx
+++ b/miller_samantha_classes_worksheet/miller_samantha_classes_worksheet.docx
@@ -320,7 +320,21 @@
         <w:rPr>
           <w:rFonts w:ascii="Corbel" w:hAnsi="Corbel"/>
         </w:rPr>
-        <w:t xml:space="preserve">Methods: walk() look() sit() </w:t>
+        <w:t xml:space="preserve">Methods: </w:t>
+      </w:r>
+      <w:proofErr w:type="gramStart"/>
+      <w:r>
+        <w:rPr>
+          <w:rFonts w:ascii="Corbel" w:hAnsi="Corbel"/>
+        </w:rPr>
+        <w:t>walk(</w:t>
+      </w:r>
+      <w:proofErr w:type="gramEnd"/>
+      <w:r>
+        <w:rPr>
+          <w:rFonts w:ascii="Corbel" w:hAnsi="Corbel"/>
+        </w:rPr>
+        <w:t xml:space="preserve">) look() sit() </w:t>
       </w:r>
     </w:p>
     <w:p>
@@ -388,7 +402,21 @@
         <w:rPr>
           <w:rFonts w:ascii="Corbel" w:hAnsi="Corbel"/>
         </w:rPr>
-        <w:t>Methods: browse() buy() add_to_cart()</w:t>
+        <w:t xml:space="preserve">Methods: </w:t>
+      </w:r>
+      <w:proofErr w:type="gramStart"/>
+      <w:r>
+        <w:rPr>
+          <w:rFonts w:ascii="Corbel" w:hAnsi="Corbel"/>
+        </w:rPr>
+        <w:t>browse(</w:t>
+      </w:r>
+      <w:proofErr w:type="gramEnd"/>
+      <w:r>
+        <w:rPr>
+          <w:rFonts w:ascii="Corbel" w:hAnsi="Corbel"/>
+        </w:rPr>
+        <w:t>) buy() add_to_cart()</w:t>
       </w:r>
     </w:p>
     <w:p>
@@ -440,7 +468,21 @@
         <w:rPr>
           <w:rFonts w:ascii="Corbel" w:hAnsi="Corbel"/>
         </w:rPr>
-        <w:t xml:space="preserve">Methods: show_menu() </w:t>
+        <w:t>Methods: show_</w:t>
+      </w:r>
+      <w:proofErr w:type="gramStart"/>
+      <w:r>
+        <w:rPr>
+          <w:rFonts w:ascii="Corbel" w:hAnsi="Corbel"/>
+        </w:rPr>
+        <w:t>menu(</w:t>
+      </w:r>
+      <w:proofErr w:type="gramEnd"/>
+      <w:r>
+        <w:rPr>
+          <w:rFonts w:ascii="Corbel" w:hAnsi="Corbel"/>
+        </w:rPr>
+        <w:t xml:space="preserve">) </w:t>
       </w:r>
       <w:r>
         <w:rPr>
@@ -498,7 +540,21 @@
         <w:rPr>
           <w:rFonts w:ascii="Corbel" w:hAnsi="Corbel"/>
         </w:rPr>
-        <w:t>Methods: show_product() show_description() show_review()</w:t>
+        <w:t>Methods: show_</w:t>
+      </w:r>
+      <w:proofErr w:type="gramStart"/>
+      <w:r>
+        <w:rPr>
+          <w:rFonts w:ascii="Corbel" w:hAnsi="Corbel"/>
+        </w:rPr>
+        <w:t>product(</w:t>
+      </w:r>
+      <w:proofErr w:type="gramEnd"/>
+      <w:r>
+        <w:rPr>
+          <w:rFonts w:ascii="Corbel" w:hAnsi="Corbel"/>
+        </w:rPr>
+        <w:t>) show_description() show_review()</w:t>
       </w:r>
     </w:p>
     <w:p>
@@ -531,20 +587,56 @@
         <w:rPr>
           <w:rFonts w:ascii="Corbel" w:hAnsi="Corbel"/>
         </w:rPr>
-        <w:t>Attributes: _product_list _total _individual_product_price</w:t>
-      </w:r>
-    </w:p>
-    <w:p>
-      <w:pPr>
-        <w:rPr>
-          <w:rFonts w:ascii="Corbel" w:hAnsi="Corbel"/>
-        </w:rPr>
-      </w:pPr>
-      <w:r>
-        <w:rPr>
-          <w:rFonts w:ascii="Corbel" w:hAnsi="Corbel"/>
-        </w:rPr>
-        <w:t>Methods: add() delete() save()</w:t>
+        <w:t>Attributes: _</w:t>
+      </w:r>
+      <w:proofErr w:type="spellStart"/>
+      <w:r>
+        <w:rPr>
+          <w:rFonts w:ascii="Corbel" w:hAnsi="Corbel"/>
+        </w:rPr>
+        <w:t>product_list</w:t>
+      </w:r>
+      <w:proofErr w:type="spellEnd"/>
+      <w:r>
+        <w:rPr>
+          <w:rFonts w:ascii="Corbel" w:hAnsi="Corbel"/>
+        </w:rPr>
+        <w:t xml:space="preserve"> _total _</w:t>
+      </w:r>
+      <w:proofErr w:type="spellStart"/>
+      <w:r>
+        <w:rPr>
+          <w:rFonts w:ascii="Corbel" w:hAnsi="Corbel"/>
+        </w:rPr>
+        <w:t>individual_product_price</w:t>
+      </w:r>
+      <w:proofErr w:type="spellEnd"/>
+    </w:p>
+    <w:p>
+      <w:pPr>
+        <w:rPr>
+          <w:rFonts w:ascii="Corbel" w:hAnsi="Corbel"/>
+        </w:rPr>
+      </w:pPr>
+      <w:r>
+        <w:rPr>
+          <w:rFonts w:ascii="Corbel" w:hAnsi="Corbel"/>
+        </w:rPr>
+        <w:t xml:space="preserve">Methods: </w:t>
+      </w:r>
+      <w:proofErr w:type="gramStart"/>
+      <w:r>
+        <w:rPr>
+          <w:rFonts w:ascii="Corbel" w:hAnsi="Corbel"/>
+        </w:rPr>
+        <w:t>add(</w:t>
+      </w:r>
+      <w:proofErr w:type="gramEnd"/>
+      <w:r>
+        <w:rPr>
+          <w:rFonts w:ascii="Corbel" w:hAnsi="Corbel"/>
+        </w:rPr>
+        <w:t>) delete() save()</w:t>
       </w:r>
     </w:p>
     <w:p>
@@ -647,7 +739,21 @@
         <w:rPr>
           <w:rFonts w:ascii="Corbel" w:hAnsi="Corbel"/>
         </w:rPr>
-        <w:t>Methods: start() clean() end()</w:t>
+        <w:t xml:space="preserve">Methods: </w:t>
+      </w:r>
+      <w:proofErr w:type="gramStart"/>
+      <w:r>
+        <w:rPr>
+          <w:rFonts w:ascii="Corbel" w:hAnsi="Corbel"/>
+        </w:rPr>
+        <w:t>start(</w:t>
+      </w:r>
+      <w:proofErr w:type="gramEnd"/>
+      <w:r>
+        <w:rPr>
+          <w:rFonts w:ascii="Corbel" w:hAnsi="Corbel"/>
+        </w:rPr>
+        <w:t>) clean() end()</w:t>
       </w:r>
     </w:p>
     <w:p>
@@ -693,22 +799,74 @@
         <w:rPr>
           <w:rFonts w:ascii="Corbel" w:hAnsi="Corbel"/>
         </w:rPr>
-        <w:t>Methods: shower() wash_hands() use_bathroom()</w:t>
-      </w:r>
-    </w:p>
-    <w:p>
-      <w:pPr>
-        <w:rPr>
-          <w:rFonts w:ascii="Corbel" w:hAnsi="Corbel"/>
-        </w:rPr>
-      </w:pPr>
-    </w:p>
-    <w:p>
-      <w:pPr>
-        <w:rPr>
-          <w:rFonts w:ascii="Corbel" w:hAnsi="Corbel"/>
-        </w:rPr>
-      </w:pPr>
+        <w:t xml:space="preserve">Methods: </w:t>
+      </w:r>
+      <w:proofErr w:type="spellStart"/>
+      <w:r>
+        <w:rPr>
+          <w:rFonts w:ascii="Corbel" w:hAnsi="Corbel"/>
+        </w:rPr>
+        <w:t>tempature_</w:t>
+      </w:r>
+      <w:proofErr w:type="gramStart"/>
+      <w:r>
+        <w:rPr>
+          <w:rFonts w:ascii="Corbel" w:hAnsi="Corbel"/>
+        </w:rPr>
+        <w:t>control</w:t>
+      </w:r>
+      <w:proofErr w:type="spellEnd"/>
+      <w:r>
+        <w:rPr>
+          <w:rFonts w:ascii="Corbel" w:hAnsi="Corbel"/>
+        </w:rPr>
+        <w:t>(</w:t>
+      </w:r>
+      <w:proofErr w:type="gramEnd"/>
+      <w:r>
+        <w:rPr>
+          <w:rFonts w:ascii="Corbel" w:hAnsi="Corbel"/>
+        </w:rPr>
+        <w:t>) fill</w:t>
+      </w:r>
+      <w:r>
+        <w:rPr>
+          <w:rFonts w:ascii="Corbel" w:hAnsi="Corbel"/>
+        </w:rPr>
+        <w:t xml:space="preserve">() </w:t>
+      </w:r>
+      <w:r>
+        <w:rPr>
+          <w:rFonts w:ascii="Corbel" w:hAnsi="Corbel"/>
+        </w:rPr>
+        <w:t>flush</w:t>
+      </w:r>
+      <w:r>
+        <w:rPr>
+          <w:rFonts w:ascii="Corbel" w:hAnsi="Corbel"/>
+        </w:rPr>
+        <w:t>()</w:t>
+      </w:r>
+    </w:p>
+    <w:p>
+      <w:pPr>
+        <w:rPr>
+          <w:rFonts w:ascii="Corbel" w:hAnsi="Corbel"/>
+        </w:rPr>
+      </w:pPr>
+    </w:p>
+    <w:p>
+      <w:pPr>
+        <w:rPr>
+          <w:rFonts w:ascii="Corbel" w:hAnsi="Corbel"/>
+        </w:rPr>
+      </w:pPr>
+      <w:r>
+        <w:rPr>
+          <w:rFonts w:ascii="Corbel" w:hAnsi="Corbel"/>
+        </w:rPr>
+        <w:t xml:space="preserve">Class: </w:t>
+      </w:r>
       <w:bookmarkStart w:id="0" w:name="_GoBack"/>
       <w:bookmarkEnd w:id="0"/>
     </w:p>

</xml_diff>

<commit_message>
Added third class to Home
</commit_message>
<xml_diff>
--- a/miller_samantha_classes_worksheet/miller_samantha_classes_worksheet.docx
+++ b/miller_samantha_classes_worksheet/miller_samantha_classes_worksheet.docx
@@ -320,21 +320,7 @@
         <w:rPr>
           <w:rFonts w:ascii="Corbel" w:hAnsi="Corbel"/>
         </w:rPr>
-        <w:t xml:space="preserve">Methods: </w:t>
-      </w:r>
-      <w:proofErr w:type="gramStart"/>
-      <w:r>
-        <w:rPr>
-          <w:rFonts w:ascii="Corbel" w:hAnsi="Corbel"/>
-        </w:rPr>
-        <w:t>walk(</w:t>
-      </w:r>
-      <w:proofErr w:type="gramEnd"/>
-      <w:r>
-        <w:rPr>
-          <w:rFonts w:ascii="Corbel" w:hAnsi="Corbel"/>
-        </w:rPr>
-        <w:t xml:space="preserve">) look() sit() </w:t>
+        <w:t xml:space="preserve">Methods: walk() look() sit() </w:t>
       </w:r>
     </w:p>
     <w:p>
@@ -402,21 +388,7 @@
         <w:rPr>
           <w:rFonts w:ascii="Corbel" w:hAnsi="Corbel"/>
         </w:rPr>
-        <w:t xml:space="preserve">Methods: </w:t>
-      </w:r>
-      <w:proofErr w:type="gramStart"/>
-      <w:r>
-        <w:rPr>
-          <w:rFonts w:ascii="Corbel" w:hAnsi="Corbel"/>
-        </w:rPr>
-        <w:t>browse(</w:t>
-      </w:r>
-      <w:proofErr w:type="gramEnd"/>
-      <w:r>
-        <w:rPr>
-          <w:rFonts w:ascii="Corbel" w:hAnsi="Corbel"/>
-        </w:rPr>
-        <w:t>) buy() add_to_cart()</w:t>
+        <w:t>Methods: browse() buy() add_to_cart()</w:t>
       </w:r>
     </w:p>
     <w:p>
@@ -468,21 +440,7 @@
         <w:rPr>
           <w:rFonts w:ascii="Corbel" w:hAnsi="Corbel"/>
         </w:rPr>
-        <w:t>Methods: show_</w:t>
-      </w:r>
-      <w:proofErr w:type="gramStart"/>
-      <w:r>
-        <w:rPr>
-          <w:rFonts w:ascii="Corbel" w:hAnsi="Corbel"/>
-        </w:rPr>
-        <w:t>menu(</w:t>
-      </w:r>
-      <w:proofErr w:type="gramEnd"/>
-      <w:r>
-        <w:rPr>
-          <w:rFonts w:ascii="Corbel" w:hAnsi="Corbel"/>
-        </w:rPr>
-        <w:t xml:space="preserve">) </w:t>
+        <w:t xml:space="preserve">Methods: show_menu() </w:t>
       </w:r>
       <w:r>
         <w:rPr>
@@ -540,21 +498,7 @@
         <w:rPr>
           <w:rFonts w:ascii="Corbel" w:hAnsi="Corbel"/>
         </w:rPr>
-        <w:t>Methods: show_</w:t>
-      </w:r>
-      <w:proofErr w:type="gramStart"/>
-      <w:r>
-        <w:rPr>
-          <w:rFonts w:ascii="Corbel" w:hAnsi="Corbel"/>
-        </w:rPr>
-        <w:t>product(</w:t>
-      </w:r>
-      <w:proofErr w:type="gramEnd"/>
-      <w:r>
-        <w:rPr>
-          <w:rFonts w:ascii="Corbel" w:hAnsi="Corbel"/>
-        </w:rPr>
-        <w:t>) show_description() show_review()</w:t>
+        <w:t>Methods: show_product() show_description() show_review()</w:t>
       </w:r>
     </w:p>
     <w:p>
@@ -587,56 +531,20 @@
         <w:rPr>
           <w:rFonts w:ascii="Corbel" w:hAnsi="Corbel"/>
         </w:rPr>
-        <w:t>Attributes: _</w:t>
-      </w:r>
-      <w:proofErr w:type="spellStart"/>
-      <w:r>
-        <w:rPr>
-          <w:rFonts w:ascii="Corbel" w:hAnsi="Corbel"/>
-        </w:rPr>
-        <w:t>product_list</w:t>
-      </w:r>
-      <w:proofErr w:type="spellEnd"/>
-      <w:r>
-        <w:rPr>
-          <w:rFonts w:ascii="Corbel" w:hAnsi="Corbel"/>
-        </w:rPr>
-        <w:t xml:space="preserve"> _total _</w:t>
-      </w:r>
-      <w:proofErr w:type="spellStart"/>
-      <w:r>
-        <w:rPr>
-          <w:rFonts w:ascii="Corbel" w:hAnsi="Corbel"/>
-        </w:rPr>
-        <w:t>individual_product_price</w:t>
-      </w:r>
-      <w:proofErr w:type="spellEnd"/>
-    </w:p>
-    <w:p>
-      <w:pPr>
-        <w:rPr>
-          <w:rFonts w:ascii="Corbel" w:hAnsi="Corbel"/>
-        </w:rPr>
-      </w:pPr>
-      <w:r>
-        <w:rPr>
-          <w:rFonts w:ascii="Corbel" w:hAnsi="Corbel"/>
-        </w:rPr>
-        <w:t xml:space="preserve">Methods: </w:t>
-      </w:r>
-      <w:proofErr w:type="gramStart"/>
-      <w:r>
-        <w:rPr>
-          <w:rFonts w:ascii="Corbel" w:hAnsi="Corbel"/>
-        </w:rPr>
-        <w:t>add(</w:t>
-      </w:r>
-      <w:proofErr w:type="gramEnd"/>
-      <w:r>
-        <w:rPr>
-          <w:rFonts w:ascii="Corbel" w:hAnsi="Corbel"/>
-        </w:rPr>
-        <w:t>) delete() save()</w:t>
+        <w:t>Attributes: _product_list _total _individual_product_price</w:t>
+      </w:r>
+    </w:p>
+    <w:p>
+      <w:pPr>
+        <w:rPr>
+          <w:rFonts w:ascii="Corbel" w:hAnsi="Corbel"/>
+        </w:rPr>
+      </w:pPr>
+      <w:r>
+        <w:rPr>
+          <w:rFonts w:ascii="Corbel" w:hAnsi="Corbel"/>
+        </w:rPr>
+        <w:t>Methods: add() delete() save()</w:t>
       </w:r>
     </w:p>
     <w:p>
@@ -658,6 +566,44 @@
         </w:rPr>
         <w:t xml:space="preserve">Class: </w:t>
       </w:r>
+      <w:r>
+        <w:rPr>
+          <w:rFonts w:ascii="Corbel" w:hAnsi="Corbel"/>
+        </w:rPr>
+        <w:t xml:space="preserve"> Tech Support</w:t>
+      </w:r>
+    </w:p>
+    <w:p>
+      <w:pPr>
+        <w:rPr>
+          <w:rFonts w:ascii="Corbel" w:hAnsi="Corbel"/>
+        </w:rPr>
+      </w:pPr>
+      <w:r>
+        <w:rPr>
+          <w:rFonts w:ascii="Corbel" w:hAnsi="Corbel"/>
+        </w:rPr>
+        <w:t>Attributes: _hours _method_of_contact _</w:t>
+      </w:r>
+      <w:r>
+        <w:rPr>
+          <w:rFonts w:ascii="Corbel" w:hAnsi="Corbel"/>
+        </w:rPr>
+        <w:t>knowlege_level</w:t>
+      </w:r>
+    </w:p>
+    <w:p>
+      <w:pPr>
+        <w:rPr>
+          <w:rFonts w:ascii="Corbel" w:hAnsi="Corbel"/>
+        </w:rPr>
+      </w:pPr>
+      <w:r>
+        <w:rPr>
+          <w:rFonts w:ascii="Corbel" w:hAnsi="Corbel"/>
+        </w:rPr>
+        <w:t>Methods: help() screen_share() troubleshoot()</w:t>
+      </w:r>
     </w:p>
     <w:p>
       <w:pPr>
@@ -692,7 +638,6 @@
           <w:rFonts w:ascii="Corbel" w:hAnsi="Corbel"/>
           <w:b/>
         </w:rPr>
-        <w:lastRenderedPageBreak/>
         <w:t>Home</w:t>
       </w:r>
     </w:p>
@@ -739,21 +684,7 @@
         <w:rPr>
           <w:rFonts w:ascii="Corbel" w:hAnsi="Corbel"/>
         </w:rPr>
-        <w:t xml:space="preserve">Methods: </w:t>
-      </w:r>
-      <w:proofErr w:type="gramStart"/>
-      <w:r>
-        <w:rPr>
-          <w:rFonts w:ascii="Corbel" w:hAnsi="Corbel"/>
-        </w:rPr>
-        <w:t>start(</w:t>
-      </w:r>
-      <w:proofErr w:type="gramEnd"/>
-      <w:r>
-        <w:rPr>
-          <w:rFonts w:ascii="Corbel" w:hAnsi="Corbel"/>
-        </w:rPr>
-        <w:t>) clean() end()</w:t>
+        <w:t>Methods: start() clean() end()</w:t>
       </w:r>
     </w:p>
     <w:p>
@@ -799,35 +730,7 @@
         <w:rPr>
           <w:rFonts w:ascii="Corbel" w:hAnsi="Corbel"/>
         </w:rPr>
-        <w:t xml:space="preserve">Methods: </w:t>
-      </w:r>
-      <w:proofErr w:type="spellStart"/>
-      <w:r>
-        <w:rPr>
-          <w:rFonts w:ascii="Corbel" w:hAnsi="Corbel"/>
-        </w:rPr>
-        <w:t>tempature_</w:t>
-      </w:r>
-      <w:proofErr w:type="gramStart"/>
-      <w:r>
-        <w:rPr>
-          <w:rFonts w:ascii="Corbel" w:hAnsi="Corbel"/>
-        </w:rPr>
-        <w:t>control</w:t>
-      </w:r>
-      <w:proofErr w:type="spellEnd"/>
-      <w:r>
-        <w:rPr>
-          <w:rFonts w:ascii="Corbel" w:hAnsi="Corbel"/>
-        </w:rPr>
-        <w:t>(</w:t>
-      </w:r>
-      <w:proofErr w:type="gramEnd"/>
-      <w:r>
-        <w:rPr>
-          <w:rFonts w:ascii="Corbel" w:hAnsi="Corbel"/>
-        </w:rPr>
-        <w:t>) fill</w:t>
+        <w:t>Methods: tempature_control() fill</w:t>
       </w:r>
       <w:r>
         <w:rPr>
@@ -867,6 +770,51 @@
         </w:rPr>
         <w:t xml:space="preserve">Class: </w:t>
       </w:r>
+      <w:r>
+        <w:rPr>
+          <w:rFonts w:ascii="Corbel" w:hAnsi="Corbel"/>
+        </w:rPr>
+        <w:t>Oven</w:t>
+      </w:r>
+    </w:p>
+    <w:p>
+      <w:pPr>
+        <w:rPr>
+          <w:rFonts w:ascii="Corbel" w:hAnsi="Corbel"/>
+        </w:rPr>
+      </w:pPr>
+      <w:r>
+        <w:rPr>
+          <w:rFonts w:ascii="Corbel" w:hAnsi="Corbel"/>
+        </w:rPr>
+        <w:t xml:space="preserve">Attributes: _number_of_burners  </w:t>
+      </w:r>
+      <w:r>
+        <w:rPr>
+          <w:rFonts w:ascii="Corbel" w:hAnsi="Corbel"/>
+        </w:rPr>
+        <w:t>_energy_source _brand</w:t>
+      </w:r>
+    </w:p>
+    <w:p>
+      <w:pPr>
+        <w:rPr>
+          <w:rFonts w:ascii="Corbel" w:hAnsi="Corbel"/>
+        </w:rPr>
+      </w:pPr>
+      <w:r>
+        <w:rPr>
+          <w:rFonts w:ascii="Corbel" w:hAnsi="Corbel"/>
+        </w:rPr>
+        <w:t>Methods: heat() cook() burn()</w:t>
+      </w:r>
+    </w:p>
+    <w:p>
+      <w:pPr>
+        <w:rPr>
+          <w:rFonts w:ascii="Corbel" w:hAnsi="Corbel"/>
+        </w:rPr>
+      </w:pPr>
       <w:bookmarkStart w:id="0" w:name="_GoBack"/>
       <w:bookmarkEnd w:id="0"/>
     </w:p>

</xml_diff>

<commit_message>
Added fourth class to Home
</commit_message>
<xml_diff>
--- a/miller_samantha_classes_worksheet/miller_samantha_classes_worksheet.docx
+++ b/miller_samantha_classes_worksheet/miller_samantha_classes_worksheet.docx
@@ -815,6 +815,57 @@
           <w:rFonts w:ascii="Corbel" w:hAnsi="Corbel"/>
         </w:rPr>
       </w:pPr>
+    </w:p>
+    <w:p>
+      <w:pPr>
+        <w:rPr>
+          <w:rFonts w:ascii="Corbel" w:hAnsi="Corbel"/>
+        </w:rPr>
+      </w:pPr>
+      <w:r>
+        <w:rPr>
+          <w:rFonts w:ascii="Corbel" w:hAnsi="Corbel"/>
+        </w:rPr>
+        <w:t>Class: Television</w:t>
+      </w:r>
+    </w:p>
+    <w:p>
+      <w:pPr>
+        <w:rPr>
+          <w:rFonts w:ascii="Corbel" w:hAnsi="Corbel"/>
+        </w:rPr>
+      </w:pPr>
+      <w:r>
+        <w:rPr>
+          <w:rFonts w:ascii="Corbel" w:hAnsi="Corbel"/>
+        </w:rPr>
+        <w:t>Attributes</w:t>
+      </w:r>
+      <w:r>
+        <w:rPr>
+          <w:rFonts w:ascii="Corbel" w:hAnsi="Corbel"/>
+        </w:rPr>
+        <w:t>: _placement _brand _</w:t>
+      </w:r>
+      <w:r>
+        <w:rPr>
+          <w:rFonts w:ascii="Corbel" w:hAnsi="Corbel"/>
+        </w:rPr>
+        <w:t>volume</w:t>
+      </w:r>
+    </w:p>
+    <w:p>
+      <w:pPr>
+        <w:rPr>
+          <w:rFonts w:ascii="Corbel" w:hAnsi="Corbel"/>
+        </w:rPr>
+      </w:pPr>
+      <w:r>
+        <w:rPr>
+          <w:rFonts w:ascii="Corbel" w:hAnsi="Corbel"/>
+        </w:rPr>
+        <w:t>Methods: on() off() play()</w:t>
+      </w:r>
       <w:bookmarkStart w:id="0" w:name="_GoBack"/>
       <w:bookmarkEnd w:id="0"/>
     </w:p>

</xml_diff>

<commit_message>
Added fifth class to Home
</commit_message>
<xml_diff>
--- a/miller_samantha_classes_worksheet/miller_samantha_classes_worksheet.docx
+++ b/miller_samantha_classes_worksheet/miller_samantha_classes_worksheet.docx
@@ -865,6 +865,52 @@
           <w:rFonts w:ascii="Corbel" w:hAnsi="Corbel"/>
         </w:rPr>
         <w:t>Methods: on() off() play()</w:t>
+      </w:r>
+    </w:p>
+    <w:p>
+      <w:pPr>
+        <w:rPr>
+          <w:rFonts w:ascii="Corbel" w:hAnsi="Corbel"/>
+        </w:rPr>
+      </w:pPr>
+    </w:p>
+    <w:p>
+      <w:pPr>
+        <w:rPr>
+          <w:rFonts w:ascii="Corbel" w:hAnsi="Corbel"/>
+        </w:rPr>
+      </w:pPr>
+      <w:r>
+        <w:rPr>
+          <w:rFonts w:ascii="Corbel" w:hAnsi="Corbel"/>
+        </w:rPr>
+        <w:t>Class: Door</w:t>
+      </w:r>
+    </w:p>
+    <w:p>
+      <w:pPr>
+        <w:rPr>
+          <w:rFonts w:ascii="Corbel" w:hAnsi="Corbel"/>
+        </w:rPr>
+      </w:pPr>
+      <w:r>
+        <w:rPr>
+          <w:rFonts w:ascii="Corbel" w:hAnsi="Corbel"/>
+        </w:rPr>
+        <w:t>Attributes: _door_knob _color _style(i.e. single door, double door, French doors)</w:t>
+      </w:r>
+    </w:p>
+    <w:p>
+      <w:pPr>
+        <w:rPr>
+          <w:rFonts w:ascii="Corbel" w:hAnsi="Corbel"/>
+        </w:rPr>
+      </w:pPr>
+      <w:r>
+        <w:rPr>
+          <w:rFonts w:ascii="Corbel" w:hAnsi="Corbel"/>
+        </w:rPr>
+        <w:t>Methods: separate() close() open()</w:t>
       </w:r>
       <w:bookmarkStart w:id="0" w:name="_GoBack"/>
       <w:bookmarkEnd w:id="0"/>

</xml_diff>

<commit_message>
Converted document into PDF file for submission
</commit_message>
<xml_diff>
--- a/miller_samantha_classes_worksheet/miller_samantha_classes_worksheet.docx
+++ b/miller_samantha_classes_worksheet/miller_samantha_classes_worksheet.docx
@@ -320,7 +320,21 @@
         <w:rPr>
           <w:rFonts w:ascii="Corbel" w:hAnsi="Corbel"/>
         </w:rPr>
-        <w:t xml:space="preserve">Methods: walk() look() sit() </w:t>
+        <w:t xml:space="preserve">Methods: </w:t>
+      </w:r>
+      <w:proofErr w:type="gramStart"/>
+      <w:r>
+        <w:rPr>
+          <w:rFonts w:ascii="Corbel" w:hAnsi="Corbel"/>
+        </w:rPr>
+        <w:t>walk(</w:t>
+      </w:r>
+      <w:proofErr w:type="gramEnd"/>
+      <w:r>
+        <w:rPr>
+          <w:rFonts w:ascii="Corbel" w:hAnsi="Corbel"/>
+        </w:rPr>
+        <w:t xml:space="preserve">) look() sit() </w:t>
       </w:r>
     </w:p>
     <w:p>
@@ -351,569 +365,817 @@
           <w:rFonts w:ascii="Corbel" w:hAnsi="Corbel"/>
         </w:rPr>
       </w:pPr>
-    </w:p>
-    <w:p>
-      <w:pPr>
-        <w:rPr>
-          <w:rFonts w:ascii="Corbel" w:hAnsi="Corbel"/>
-        </w:rPr>
-      </w:pPr>
-      <w:r>
-        <w:rPr>
-          <w:rFonts w:ascii="Corbel" w:hAnsi="Corbel"/>
-        </w:rPr>
-        <w:t xml:space="preserve">Class: User </w:t>
-      </w:r>
-    </w:p>
-    <w:p>
-      <w:pPr>
-        <w:rPr>
-          <w:rFonts w:ascii="Corbel" w:hAnsi="Corbel"/>
-        </w:rPr>
-      </w:pPr>
-      <w:r>
-        <w:rPr>
-          <w:rFonts w:ascii="Corbel" w:hAnsi="Corbel"/>
-        </w:rPr>
-        <w:t>Attributes: _gender _age _browser</w:t>
-      </w:r>
-    </w:p>
-    <w:p>
-      <w:pPr>
-        <w:rPr>
-          <w:rFonts w:ascii="Corbel" w:hAnsi="Corbel"/>
-        </w:rPr>
-      </w:pPr>
-      <w:r>
-        <w:rPr>
-          <w:rFonts w:ascii="Corbel" w:hAnsi="Corbel"/>
-        </w:rPr>
-        <w:t>Methods: browse() buy() add_to_cart()</w:t>
-      </w:r>
-    </w:p>
-    <w:p>
-      <w:pPr>
-        <w:rPr>
-          <w:rFonts w:ascii="Corbel" w:hAnsi="Corbel"/>
-        </w:rPr>
-      </w:pPr>
-    </w:p>
-    <w:p>
-      <w:pPr>
-        <w:rPr>
-          <w:rFonts w:ascii="Corbel" w:hAnsi="Corbel"/>
-        </w:rPr>
-      </w:pPr>
-      <w:r>
-        <w:rPr>
-          <w:rFonts w:ascii="Corbel" w:hAnsi="Corbel"/>
-        </w:rPr>
-        <w:t>Class: Navigation</w:t>
-      </w:r>
-    </w:p>
-    <w:p>
-      <w:pPr>
-        <w:rPr>
-          <w:rFonts w:ascii="Corbel" w:hAnsi="Corbel"/>
-        </w:rPr>
-      </w:pPr>
-      <w:r>
-        <w:rPr>
-          <w:rFonts w:ascii="Corbel" w:hAnsi="Corbel"/>
-        </w:rPr>
-        <w:t>Attributes: _color _location</w:t>
-      </w:r>
-      <w:r>
-        <w:rPr>
-          <w:rFonts w:ascii="Corbel" w:hAnsi="Corbel"/>
-        </w:rPr>
-        <w:t xml:space="preserve"> _font</w:t>
-      </w:r>
-    </w:p>
-    <w:p>
-      <w:pPr>
-        <w:rPr>
-          <w:rFonts w:ascii="Corbel" w:hAnsi="Corbel"/>
-        </w:rPr>
-      </w:pPr>
-      <w:r>
-        <w:rPr>
-          <w:rFonts w:ascii="Corbel" w:hAnsi="Corbel"/>
-        </w:rPr>
-        <w:t xml:space="preserve">Methods: show_menu() </w:t>
-      </w:r>
-      <w:r>
-        <w:rPr>
-          <w:rFonts w:ascii="Corbel" w:hAnsi="Corbel"/>
-        </w:rPr>
-        <w:t xml:space="preserve"> </w:t>
-      </w:r>
-      <w:r>
-        <w:rPr>
-          <w:rFonts w:ascii="Corbel" w:hAnsi="Corbel"/>
-        </w:rPr>
-        <w:t>drop_down() click()</w:t>
-      </w:r>
-    </w:p>
-    <w:p>
-      <w:pPr>
-        <w:rPr>
-          <w:rFonts w:ascii="Corbel" w:hAnsi="Corbel"/>
-        </w:rPr>
-      </w:pPr>
-    </w:p>
-    <w:p>
-      <w:pPr>
-        <w:rPr>
-          <w:rFonts w:ascii="Corbel" w:hAnsi="Corbel"/>
-        </w:rPr>
-      </w:pPr>
-      <w:r>
-        <w:rPr>
-          <w:rFonts w:ascii="Corbel" w:hAnsi="Corbel"/>
-        </w:rPr>
-        <w:t>Class: Product</w:t>
-      </w:r>
-    </w:p>
-    <w:p>
-      <w:pPr>
-        <w:rPr>
-          <w:rFonts w:ascii="Corbel" w:hAnsi="Corbel"/>
-        </w:rPr>
-      </w:pPr>
-      <w:r>
-        <w:rPr>
-          <w:rFonts w:ascii="Corbel" w:hAnsi="Corbel"/>
-        </w:rPr>
-        <w:t>Attributes: _price _description _rating</w:t>
-      </w:r>
-    </w:p>
-    <w:p>
-      <w:pPr>
-        <w:rPr>
-          <w:rFonts w:ascii="Corbel" w:hAnsi="Corbel"/>
-        </w:rPr>
-      </w:pPr>
-      <w:r>
-        <w:rPr>
-          <w:rFonts w:ascii="Corbel" w:hAnsi="Corbel"/>
-        </w:rPr>
-        <w:t>Methods: show_product() show_description() show_review()</w:t>
-      </w:r>
-    </w:p>
-    <w:p>
-      <w:pPr>
-        <w:rPr>
-          <w:rFonts w:ascii="Corbel" w:hAnsi="Corbel"/>
-        </w:rPr>
-      </w:pPr>
-    </w:p>
-    <w:p>
-      <w:pPr>
-        <w:rPr>
-          <w:rFonts w:ascii="Corbel" w:hAnsi="Corbel"/>
-        </w:rPr>
-      </w:pPr>
-      <w:r>
-        <w:rPr>
-          <w:rFonts w:ascii="Corbel" w:hAnsi="Corbel"/>
-        </w:rPr>
-        <w:t>Class: Cart</w:t>
-      </w:r>
-    </w:p>
-    <w:p>
-      <w:pPr>
-        <w:rPr>
-          <w:rFonts w:ascii="Corbel" w:hAnsi="Corbel"/>
-        </w:rPr>
-      </w:pPr>
-      <w:r>
-        <w:rPr>
-          <w:rFonts w:ascii="Corbel" w:hAnsi="Corbel"/>
-        </w:rPr>
-        <w:t>Attributes: _product_list _total _individual_product_price</w:t>
-      </w:r>
-    </w:p>
-    <w:p>
-      <w:pPr>
-        <w:rPr>
-          <w:rFonts w:ascii="Corbel" w:hAnsi="Corbel"/>
-        </w:rPr>
-      </w:pPr>
-      <w:r>
-        <w:rPr>
-          <w:rFonts w:ascii="Corbel" w:hAnsi="Corbel"/>
-        </w:rPr>
-        <w:t>Methods: add() delete() save()</w:t>
-      </w:r>
-    </w:p>
-    <w:p>
-      <w:pPr>
-        <w:rPr>
-          <w:rFonts w:ascii="Corbel" w:hAnsi="Corbel"/>
-        </w:rPr>
-      </w:pPr>
-    </w:p>
-    <w:p>
-      <w:pPr>
-        <w:rPr>
-          <w:rFonts w:ascii="Corbel" w:hAnsi="Corbel"/>
-        </w:rPr>
-      </w:pPr>
-      <w:r>
-        <w:rPr>
-          <w:rFonts w:ascii="Corbel" w:hAnsi="Corbel"/>
-        </w:rPr>
-        <w:t xml:space="preserve">Class: </w:t>
-      </w:r>
-      <w:r>
-        <w:rPr>
-          <w:rFonts w:ascii="Corbel" w:hAnsi="Corbel"/>
-        </w:rPr>
-        <w:t xml:space="preserve"> Tech Support</w:t>
-      </w:r>
-    </w:p>
-    <w:p>
-      <w:pPr>
-        <w:rPr>
-          <w:rFonts w:ascii="Corbel" w:hAnsi="Corbel"/>
-        </w:rPr>
-      </w:pPr>
-      <w:r>
-        <w:rPr>
-          <w:rFonts w:ascii="Corbel" w:hAnsi="Corbel"/>
-        </w:rPr>
-        <w:t>Attributes: _hours _method_of_contact _</w:t>
-      </w:r>
-      <w:r>
-        <w:rPr>
-          <w:rFonts w:ascii="Corbel" w:hAnsi="Corbel"/>
-        </w:rPr>
-        <w:t>knowlege_level</w:t>
-      </w:r>
-    </w:p>
-    <w:p>
-      <w:pPr>
-        <w:rPr>
-          <w:rFonts w:ascii="Corbel" w:hAnsi="Corbel"/>
-        </w:rPr>
-      </w:pPr>
-      <w:r>
-        <w:rPr>
-          <w:rFonts w:ascii="Corbel" w:hAnsi="Corbel"/>
-        </w:rPr>
-        <w:t>Methods: help() screen_share() troubleshoot()</w:t>
-      </w:r>
-    </w:p>
-    <w:p>
-      <w:pPr>
-        <w:rPr>
-          <w:rFonts w:ascii="Corbel" w:hAnsi="Corbel"/>
-        </w:rPr>
-      </w:pPr>
-    </w:p>
-    <w:p>
-      <w:pPr>
-        <w:rPr>
-          <w:rFonts w:ascii="Corbel" w:hAnsi="Corbel"/>
-        </w:rPr>
-      </w:pPr>
-    </w:p>
-    <w:p>
-      <w:pPr>
-        <w:rPr>
-          <w:rFonts w:ascii="Corbel" w:hAnsi="Corbel"/>
-        </w:rPr>
-      </w:pPr>
-    </w:p>
-    <w:p>
-      <w:pPr>
-        <w:rPr>
-          <w:rFonts w:ascii="Corbel" w:hAnsi="Corbel"/>
-          <w:b/>
-        </w:rPr>
-      </w:pPr>
-      <w:r>
-        <w:rPr>
-          <w:rFonts w:ascii="Corbel" w:hAnsi="Corbel"/>
-          <w:b/>
-        </w:rPr>
-        <w:t>Home</w:t>
-      </w:r>
-    </w:p>
-    <w:p>
-      <w:pPr>
-        <w:rPr>
-          <w:rFonts w:ascii="Corbel" w:hAnsi="Corbel"/>
-        </w:rPr>
-      </w:pPr>
-    </w:p>
-    <w:p>
-      <w:pPr>
-        <w:rPr>
-          <w:rFonts w:ascii="Corbel" w:hAnsi="Corbel"/>
-        </w:rPr>
-      </w:pPr>
-      <w:r>
-        <w:rPr>
-          <w:rFonts w:ascii="Corbel" w:hAnsi="Corbel"/>
-        </w:rPr>
-        <w:t>Class: Dishwasher</w:t>
-      </w:r>
-    </w:p>
-    <w:p>
-      <w:pPr>
-        <w:rPr>
-          <w:rFonts w:ascii="Corbel" w:hAnsi="Corbel"/>
-        </w:rPr>
-      </w:pPr>
-      <w:r>
-        <w:rPr>
-          <w:rFonts w:ascii="Corbel" w:hAnsi="Corbel"/>
-        </w:rPr>
-        <w:t>Attributes: _buttons _color _size</w:t>
-      </w:r>
-    </w:p>
-    <w:p>
-      <w:pPr>
-        <w:rPr>
-          <w:rFonts w:ascii="Corbel" w:hAnsi="Corbel"/>
-        </w:rPr>
-      </w:pPr>
-      <w:r>
-        <w:rPr>
-          <w:rFonts w:ascii="Corbel" w:hAnsi="Corbel"/>
-        </w:rPr>
-        <w:t>Methods: start() clean() end()</w:t>
-      </w:r>
-    </w:p>
-    <w:p>
-      <w:pPr>
-        <w:rPr>
-          <w:rFonts w:ascii="Corbel" w:hAnsi="Corbel"/>
-        </w:rPr>
-      </w:pPr>
-    </w:p>
-    <w:p>
-      <w:pPr>
-        <w:rPr>
-          <w:rFonts w:ascii="Corbel" w:hAnsi="Corbel"/>
-        </w:rPr>
-      </w:pPr>
-      <w:r>
-        <w:rPr>
-          <w:rFonts w:ascii="Corbel" w:hAnsi="Corbel"/>
-        </w:rPr>
-        <w:t>Class: Bathroom</w:t>
-      </w:r>
-    </w:p>
-    <w:p>
-      <w:pPr>
-        <w:rPr>
-          <w:rFonts w:ascii="Corbel" w:hAnsi="Corbel"/>
-        </w:rPr>
-      </w:pPr>
-      <w:r>
-        <w:rPr>
-          <w:rFonts w:ascii="Corbel" w:hAnsi="Corbel"/>
-        </w:rPr>
-        <w:t>Attributes: _toilet _shower _sink</w:t>
-      </w:r>
-    </w:p>
-    <w:p>
-      <w:pPr>
-        <w:rPr>
-          <w:rFonts w:ascii="Corbel" w:hAnsi="Corbel"/>
-        </w:rPr>
-      </w:pPr>
-      <w:r>
-        <w:rPr>
-          <w:rFonts w:ascii="Corbel" w:hAnsi="Corbel"/>
-        </w:rPr>
-        <w:t>Methods: tempature_control() fill</w:t>
-      </w:r>
-      <w:r>
-        <w:rPr>
-          <w:rFonts w:ascii="Corbel" w:hAnsi="Corbel"/>
-        </w:rPr>
-        <w:t xml:space="preserve">() </w:t>
-      </w:r>
-      <w:r>
-        <w:rPr>
-          <w:rFonts w:ascii="Corbel" w:hAnsi="Corbel"/>
-        </w:rPr>
-        <w:t>flush</w:t>
-      </w:r>
-      <w:r>
-        <w:rPr>
-          <w:rFonts w:ascii="Corbel" w:hAnsi="Corbel"/>
-        </w:rPr>
-        <w:t>()</w:t>
-      </w:r>
-    </w:p>
-    <w:p>
-      <w:pPr>
-        <w:rPr>
-          <w:rFonts w:ascii="Corbel" w:hAnsi="Corbel"/>
-        </w:rPr>
-      </w:pPr>
-    </w:p>
-    <w:p>
-      <w:pPr>
-        <w:rPr>
-          <w:rFonts w:ascii="Corbel" w:hAnsi="Corbel"/>
-        </w:rPr>
-      </w:pPr>
-      <w:r>
-        <w:rPr>
-          <w:rFonts w:ascii="Corbel" w:hAnsi="Corbel"/>
-        </w:rPr>
-        <w:t xml:space="preserve">Class: </w:t>
-      </w:r>
-      <w:r>
-        <w:rPr>
-          <w:rFonts w:ascii="Corbel" w:hAnsi="Corbel"/>
-        </w:rPr>
-        <w:t>Oven</w:t>
-      </w:r>
-    </w:p>
-    <w:p>
-      <w:pPr>
-        <w:rPr>
-          <w:rFonts w:ascii="Corbel" w:hAnsi="Corbel"/>
-        </w:rPr>
-      </w:pPr>
-      <w:r>
-        <w:rPr>
-          <w:rFonts w:ascii="Corbel" w:hAnsi="Corbel"/>
-        </w:rPr>
-        <w:t xml:space="preserve">Attributes: _number_of_burners  </w:t>
-      </w:r>
-      <w:r>
-        <w:rPr>
-          <w:rFonts w:ascii="Corbel" w:hAnsi="Corbel"/>
-        </w:rPr>
-        <w:t>_energy_source _brand</w:t>
-      </w:r>
-    </w:p>
-    <w:p>
-      <w:pPr>
-        <w:rPr>
-          <w:rFonts w:ascii="Corbel" w:hAnsi="Corbel"/>
-        </w:rPr>
-      </w:pPr>
-      <w:r>
-        <w:rPr>
-          <w:rFonts w:ascii="Corbel" w:hAnsi="Corbel"/>
-        </w:rPr>
-        <w:t>Methods: heat() cook() burn()</w:t>
-      </w:r>
-    </w:p>
-    <w:p>
-      <w:pPr>
-        <w:rPr>
-          <w:rFonts w:ascii="Corbel" w:hAnsi="Corbel"/>
-        </w:rPr>
-      </w:pPr>
-    </w:p>
-    <w:p>
-      <w:pPr>
-        <w:rPr>
-          <w:rFonts w:ascii="Corbel" w:hAnsi="Corbel"/>
-        </w:rPr>
-      </w:pPr>
-      <w:r>
-        <w:rPr>
-          <w:rFonts w:ascii="Corbel" w:hAnsi="Corbel"/>
-        </w:rPr>
-        <w:t>Class: Television</w:t>
-      </w:r>
-    </w:p>
-    <w:p>
-      <w:pPr>
-        <w:rPr>
-          <w:rFonts w:ascii="Corbel" w:hAnsi="Corbel"/>
-        </w:rPr>
-      </w:pPr>
-      <w:r>
-        <w:rPr>
-          <w:rFonts w:ascii="Corbel" w:hAnsi="Corbel"/>
-        </w:rPr>
-        <w:t>Attributes</w:t>
-      </w:r>
-      <w:r>
-        <w:rPr>
-          <w:rFonts w:ascii="Corbel" w:hAnsi="Corbel"/>
-        </w:rPr>
-        <w:t>: _placement _brand _</w:t>
-      </w:r>
-      <w:r>
-        <w:rPr>
-          <w:rFonts w:ascii="Corbel" w:hAnsi="Corbel"/>
-        </w:rPr>
-        <w:t>volume</w:t>
-      </w:r>
-    </w:p>
-    <w:p>
-      <w:pPr>
-        <w:rPr>
-          <w:rFonts w:ascii="Corbel" w:hAnsi="Corbel"/>
-        </w:rPr>
-      </w:pPr>
-      <w:r>
-        <w:rPr>
-          <w:rFonts w:ascii="Corbel" w:hAnsi="Corbel"/>
-        </w:rPr>
-        <w:t>Methods: on() off() play()</w:t>
-      </w:r>
-    </w:p>
-    <w:p>
-      <w:pPr>
-        <w:rPr>
-          <w:rFonts w:ascii="Corbel" w:hAnsi="Corbel"/>
-        </w:rPr>
-      </w:pPr>
-    </w:p>
-    <w:p>
-      <w:pPr>
-        <w:rPr>
-          <w:rFonts w:ascii="Corbel" w:hAnsi="Corbel"/>
-        </w:rPr>
-      </w:pPr>
-      <w:r>
-        <w:rPr>
-          <w:rFonts w:ascii="Corbel" w:hAnsi="Corbel"/>
-        </w:rPr>
-        <w:t>Class: Door</w:t>
-      </w:r>
-    </w:p>
-    <w:p>
-      <w:pPr>
-        <w:rPr>
-          <w:rFonts w:ascii="Corbel" w:hAnsi="Corbel"/>
-        </w:rPr>
-      </w:pPr>
-      <w:r>
-        <w:rPr>
-          <w:rFonts w:ascii="Corbel" w:hAnsi="Corbel"/>
-        </w:rPr>
-        <w:t>Attributes: _door_knob _color _style(i.e. single door, double door, French doors)</w:t>
-      </w:r>
-    </w:p>
-    <w:p>
-      <w:pPr>
-        <w:rPr>
-          <w:rFonts w:ascii="Corbel" w:hAnsi="Corbel"/>
-        </w:rPr>
-      </w:pPr>
-      <w:r>
-        <w:rPr>
-          <w:rFonts w:ascii="Corbel" w:hAnsi="Corbel"/>
-        </w:rPr>
-        <w:t>Methods: separate() close() open()</w:t>
-      </w:r>
       <w:bookmarkStart w:id="0" w:name="_GoBack"/>
       <w:bookmarkEnd w:id="0"/>
+    </w:p>
+    <w:p>
+      <w:pPr>
+        <w:rPr>
+          <w:rFonts w:ascii="Corbel" w:hAnsi="Corbel"/>
+        </w:rPr>
+      </w:pPr>
+      <w:r>
+        <w:rPr>
+          <w:rFonts w:ascii="Corbel" w:hAnsi="Corbel"/>
+        </w:rPr>
+        <w:t xml:space="preserve">Class: User </w:t>
+      </w:r>
+    </w:p>
+    <w:p>
+      <w:pPr>
+        <w:rPr>
+          <w:rFonts w:ascii="Corbel" w:hAnsi="Corbel"/>
+        </w:rPr>
+      </w:pPr>
+      <w:r>
+        <w:rPr>
+          <w:rFonts w:ascii="Corbel" w:hAnsi="Corbel"/>
+        </w:rPr>
+        <w:t>Attributes: _gender _age _browser</w:t>
+      </w:r>
+    </w:p>
+    <w:p>
+      <w:pPr>
+        <w:rPr>
+          <w:rFonts w:ascii="Corbel" w:hAnsi="Corbel"/>
+        </w:rPr>
+      </w:pPr>
+      <w:r>
+        <w:rPr>
+          <w:rFonts w:ascii="Corbel" w:hAnsi="Corbel"/>
+        </w:rPr>
+        <w:t xml:space="preserve">Methods: </w:t>
+      </w:r>
+      <w:proofErr w:type="gramStart"/>
+      <w:r>
+        <w:rPr>
+          <w:rFonts w:ascii="Corbel" w:hAnsi="Corbel"/>
+        </w:rPr>
+        <w:t>browse(</w:t>
+      </w:r>
+      <w:proofErr w:type="gramEnd"/>
+      <w:r>
+        <w:rPr>
+          <w:rFonts w:ascii="Corbel" w:hAnsi="Corbel"/>
+        </w:rPr>
+        <w:t>) buy() add_to_cart()</w:t>
+      </w:r>
+    </w:p>
+    <w:p>
+      <w:pPr>
+        <w:rPr>
+          <w:rFonts w:ascii="Corbel" w:hAnsi="Corbel"/>
+        </w:rPr>
+      </w:pPr>
+    </w:p>
+    <w:p>
+      <w:pPr>
+        <w:rPr>
+          <w:rFonts w:ascii="Corbel" w:hAnsi="Corbel"/>
+        </w:rPr>
+      </w:pPr>
+      <w:r>
+        <w:rPr>
+          <w:rFonts w:ascii="Corbel" w:hAnsi="Corbel"/>
+        </w:rPr>
+        <w:t>Class: Navigation</w:t>
+      </w:r>
+    </w:p>
+    <w:p>
+      <w:pPr>
+        <w:rPr>
+          <w:rFonts w:ascii="Corbel" w:hAnsi="Corbel"/>
+        </w:rPr>
+      </w:pPr>
+      <w:r>
+        <w:rPr>
+          <w:rFonts w:ascii="Corbel" w:hAnsi="Corbel"/>
+        </w:rPr>
+        <w:t>Attributes: _color _location</w:t>
+      </w:r>
+      <w:r>
+        <w:rPr>
+          <w:rFonts w:ascii="Corbel" w:hAnsi="Corbel"/>
+        </w:rPr>
+        <w:t xml:space="preserve"> _font</w:t>
+      </w:r>
+    </w:p>
+    <w:p>
+      <w:pPr>
+        <w:rPr>
+          <w:rFonts w:ascii="Corbel" w:hAnsi="Corbel"/>
+        </w:rPr>
+      </w:pPr>
+      <w:r>
+        <w:rPr>
+          <w:rFonts w:ascii="Corbel" w:hAnsi="Corbel"/>
+        </w:rPr>
+        <w:t>Methods: show_</w:t>
+      </w:r>
+      <w:proofErr w:type="gramStart"/>
+      <w:r>
+        <w:rPr>
+          <w:rFonts w:ascii="Corbel" w:hAnsi="Corbel"/>
+        </w:rPr>
+        <w:t>menu(</w:t>
+      </w:r>
+      <w:proofErr w:type="gramEnd"/>
+      <w:r>
+        <w:rPr>
+          <w:rFonts w:ascii="Corbel" w:hAnsi="Corbel"/>
+        </w:rPr>
+        <w:t xml:space="preserve">) </w:t>
+      </w:r>
+      <w:r>
+        <w:rPr>
+          <w:rFonts w:ascii="Corbel" w:hAnsi="Corbel"/>
+        </w:rPr>
+        <w:t xml:space="preserve"> </w:t>
+      </w:r>
+      <w:r>
+        <w:rPr>
+          <w:rFonts w:ascii="Corbel" w:hAnsi="Corbel"/>
+        </w:rPr>
+        <w:t>drop_down() click()</w:t>
+      </w:r>
+    </w:p>
+    <w:p>
+      <w:pPr>
+        <w:rPr>
+          <w:rFonts w:ascii="Corbel" w:hAnsi="Corbel"/>
+        </w:rPr>
+      </w:pPr>
+    </w:p>
+    <w:p>
+      <w:pPr>
+        <w:rPr>
+          <w:rFonts w:ascii="Corbel" w:hAnsi="Corbel"/>
+        </w:rPr>
+      </w:pPr>
+      <w:r>
+        <w:rPr>
+          <w:rFonts w:ascii="Corbel" w:hAnsi="Corbel"/>
+        </w:rPr>
+        <w:t>Class: Product</w:t>
+      </w:r>
+    </w:p>
+    <w:p>
+      <w:pPr>
+        <w:rPr>
+          <w:rFonts w:ascii="Corbel" w:hAnsi="Corbel"/>
+        </w:rPr>
+      </w:pPr>
+      <w:r>
+        <w:rPr>
+          <w:rFonts w:ascii="Corbel" w:hAnsi="Corbel"/>
+        </w:rPr>
+        <w:t>Attributes: _price _description _rating</w:t>
+      </w:r>
+    </w:p>
+    <w:p>
+      <w:pPr>
+        <w:rPr>
+          <w:rFonts w:ascii="Corbel" w:hAnsi="Corbel"/>
+        </w:rPr>
+      </w:pPr>
+      <w:r>
+        <w:rPr>
+          <w:rFonts w:ascii="Corbel" w:hAnsi="Corbel"/>
+        </w:rPr>
+        <w:t>Methods: show_</w:t>
+      </w:r>
+      <w:proofErr w:type="gramStart"/>
+      <w:r>
+        <w:rPr>
+          <w:rFonts w:ascii="Corbel" w:hAnsi="Corbel"/>
+        </w:rPr>
+        <w:t>product(</w:t>
+      </w:r>
+      <w:proofErr w:type="gramEnd"/>
+      <w:r>
+        <w:rPr>
+          <w:rFonts w:ascii="Corbel" w:hAnsi="Corbel"/>
+        </w:rPr>
+        <w:t>) show_description() show_review()</w:t>
+      </w:r>
+    </w:p>
+    <w:p>
+      <w:pPr>
+        <w:rPr>
+          <w:rFonts w:ascii="Corbel" w:hAnsi="Corbel"/>
+        </w:rPr>
+      </w:pPr>
+    </w:p>
+    <w:p>
+      <w:pPr>
+        <w:rPr>
+          <w:rFonts w:ascii="Corbel" w:hAnsi="Corbel"/>
+        </w:rPr>
+      </w:pPr>
+      <w:r>
+        <w:rPr>
+          <w:rFonts w:ascii="Corbel" w:hAnsi="Corbel"/>
+        </w:rPr>
+        <w:t>Class: Cart</w:t>
+      </w:r>
+    </w:p>
+    <w:p>
+      <w:pPr>
+        <w:rPr>
+          <w:rFonts w:ascii="Corbel" w:hAnsi="Corbel"/>
+        </w:rPr>
+      </w:pPr>
+      <w:r>
+        <w:rPr>
+          <w:rFonts w:ascii="Corbel" w:hAnsi="Corbel"/>
+        </w:rPr>
+        <w:t>Attributes: _</w:t>
+      </w:r>
+      <w:proofErr w:type="spellStart"/>
+      <w:r>
+        <w:rPr>
+          <w:rFonts w:ascii="Corbel" w:hAnsi="Corbel"/>
+        </w:rPr>
+        <w:t>product_list</w:t>
+      </w:r>
+      <w:proofErr w:type="spellEnd"/>
+      <w:r>
+        <w:rPr>
+          <w:rFonts w:ascii="Corbel" w:hAnsi="Corbel"/>
+        </w:rPr>
+        <w:t xml:space="preserve"> _total _</w:t>
+      </w:r>
+      <w:proofErr w:type="spellStart"/>
+      <w:r>
+        <w:rPr>
+          <w:rFonts w:ascii="Corbel" w:hAnsi="Corbel"/>
+        </w:rPr>
+        <w:t>individual_product_price</w:t>
+      </w:r>
+      <w:proofErr w:type="spellEnd"/>
+    </w:p>
+    <w:p>
+      <w:pPr>
+        <w:rPr>
+          <w:rFonts w:ascii="Corbel" w:hAnsi="Corbel"/>
+        </w:rPr>
+      </w:pPr>
+      <w:r>
+        <w:rPr>
+          <w:rFonts w:ascii="Corbel" w:hAnsi="Corbel"/>
+        </w:rPr>
+        <w:t xml:space="preserve">Methods: </w:t>
+      </w:r>
+      <w:proofErr w:type="gramStart"/>
+      <w:r>
+        <w:rPr>
+          <w:rFonts w:ascii="Corbel" w:hAnsi="Corbel"/>
+        </w:rPr>
+        <w:t>add(</w:t>
+      </w:r>
+      <w:proofErr w:type="gramEnd"/>
+      <w:r>
+        <w:rPr>
+          <w:rFonts w:ascii="Corbel" w:hAnsi="Corbel"/>
+        </w:rPr>
+        <w:t>) delete() save()</w:t>
+      </w:r>
+    </w:p>
+    <w:p>
+      <w:pPr>
+        <w:rPr>
+          <w:rFonts w:ascii="Corbel" w:hAnsi="Corbel"/>
+        </w:rPr>
+      </w:pPr>
+    </w:p>
+    <w:p>
+      <w:pPr>
+        <w:rPr>
+          <w:rFonts w:ascii="Corbel" w:hAnsi="Corbel"/>
+        </w:rPr>
+      </w:pPr>
+      <w:r>
+        <w:rPr>
+          <w:rFonts w:ascii="Corbel" w:hAnsi="Corbel"/>
+        </w:rPr>
+        <w:t xml:space="preserve">Class: </w:t>
+      </w:r>
+      <w:r>
+        <w:rPr>
+          <w:rFonts w:ascii="Corbel" w:hAnsi="Corbel"/>
+        </w:rPr>
+        <w:t xml:space="preserve"> Tech Support</w:t>
+      </w:r>
+    </w:p>
+    <w:p>
+      <w:pPr>
+        <w:rPr>
+          <w:rFonts w:ascii="Corbel" w:hAnsi="Corbel"/>
+        </w:rPr>
+      </w:pPr>
+      <w:r>
+        <w:rPr>
+          <w:rFonts w:ascii="Corbel" w:hAnsi="Corbel"/>
+        </w:rPr>
+        <w:t>Attributes: _hours _method_of_contact _</w:t>
+      </w:r>
+      <w:proofErr w:type="spellStart"/>
+      <w:r>
+        <w:rPr>
+          <w:rFonts w:ascii="Corbel" w:hAnsi="Corbel"/>
+        </w:rPr>
+        <w:t>knowlege_level</w:t>
+      </w:r>
+      <w:proofErr w:type="spellEnd"/>
+    </w:p>
+    <w:p>
+      <w:pPr>
+        <w:rPr>
+          <w:rFonts w:ascii="Corbel" w:hAnsi="Corbel"/>
+        </w:rPr>
+      </w:pPr>
+      <w:r>
+        <w:rPr>
+          <w:rFonts w:ascii="Corbel" w:hAnsi="Corbel"/>
+        </w:rPr>
+        <w:t xml:space="preserve">Methods: </w:t>
+      </w:r>
+      <w:proofErr w:type="gramStart"/>
+      <w:r>
+        <w:rPr>
+          <w:rFonts w:ascii="Corbel" w:hAnsi="Corbel"/>
+        </w:rPr>
+        <w:t>help(</w:t>
+      </w:r>
+      <w:proofErr w:type="gramEnd"/>
+      <w:r>
+        <w:rPr>
+          <w:rFonts w:ascii="Corbel" w:hAnsi="Corbel"/>
+        </w:rPr>
+        <w:t xml:space="preserve">) </w:t>
+      </w:r>
+      <w:proofErr w:type="spellStart"/>
+      <w:r>
+        <w:rPr>
+          <w:rFonts w:ascii="Corbel" w:hAnsi="Corbel"/>
+        </w:rPr>
+        <w:t>screen_share</w:t>
+      </w:r>
+      <w:proofErr w:type="spellEnd"/>
+      <w:r>
+        <w:rPr>
+          <w:rFonts w:ascii="Corbel" w:hAnsi="Corbel"/>
+        </w:rPr>
+        <w:t>() troubleshoot()</w:t>
+      </w:r>
+    </w:p>
+    <w:p>
+      <w:pPr>
+        <w:rPr>
+          <w:rFonts w:ascii="Corbel" w:hAnsi="Corbel"/>
+        </w:rPr>
+      </w:pPr>
+    </w:p>
+    <w:p>
+      <w:pPr>
+        <w:rPr>
+          <w:rFonts w:ascii="Corbel" w:hAnsi="Corbel"/>
+        </w:rPr>
+      </w:pPr>
+    </w:p>
+    <w:p>
+      <w:pPr>
+        <w:rPr>
+          <w:rFonts w:ascii="Corbel" w:hAnsi="Corbel"/>
+        </w:rPr>
+      </w:pPr>
+    </w:p>
+    <w:p>
+      <w:pPr>
+        <w:rPr>
+          <w:rFonts w:ascii="Corbel" w:hAnsi="Corbel"/>
+          <w:b/>
+        </w:rPr>
+      </w:pPr>
+      <w:r>
+        <w:rPr>
+          <w:rFonts w:ascii="Corbel" w:hAnsi="Corbel"/>
+          <w:b/>
+        </w:rPr>
+        <w:t>Home</w:t>
+      </w:r>
+    </w:p>
+    <w:p>
+      <w:pPr>
+        <w:rPr>
+          <w:rFonts w:ascii="Corbel" w:hAnsi="Corbel"/>
+        </w:rPr>
+      </w:pPr>
+    </w:p>
+    <w:p>
+      <w:pPr>
+        <w:rPr>
+          <w:rFonts w:ascii="Corbel" w:hAnsi="Corbel"/>
+        </w:rPr>
+      </w:pPr>
+      <w:r>
+        <w:rPr>
+          <w:rFonts w:ascii="Corbel" w:hAnsi="Corbel"/>
+        </w:rPr>
+        <w:t>Class: Dishwasher</w:t>
+      </w:r>
+    </w:p>
+    <w:p>
+      <w:pPr>
+        <w:rPr>
+          <w:rFonts w:ascii="Corbel" w:hAnsi="Corbel"/>
+        </w:rPr>
+      </w:pPr>
+      <w:r>
+        <w:rPr>
+          <w:rFonts w:ascii="Corbel" w:hAnsi="Corbel"/>
+        </w:rPr>
+        <w:t>Attributes: _buttons _color _size</w:t>
+      </w:r>
+    </w:p>
+    <w:p>
+      <w:pPr>
+        <w:rPr>
+          <w:rFonts w:ascii="Corbel" w:hAnsi="Corbel"/>
+        </w:rPr>
+      </w:pPr>
+      <w:r>
+        <w:rPr>
+          <w:rFonts w:ascii="Corbel" w:hAnsi="Corbel"/>
+        </w:rPr>
+        <w:t xml:space="preserve">Methods: </w:t>
+      </w:r>
+      <w:proofErr w:type="gramStart"/>
+      <w:r>
+        <w:rPr>
+          <w:rFonts w:ascii="Corbel" w:hAnsi="Corbel"/>
+        </w:rPr>
+        <w:t>start(</w:t>
+      </w:r>
+      <w:proofErr w:type="gramEnd"/>
+      <w:r>
+        <w:rPr>
+          <w:rFonts w:ascii="Corbel" w:hAnsi="Corbel"/>
+        </w:rPr>
+        <w:t>) clean() end()</w:t>
+      </w:r>
+    </w:p>
+    <w:p>
+      <w:pPr>
+        <w:rPr>
+          <w:rFonts w:ascii="Corbel" w:hAnsi="Corbel"/>
+        </w:rPr>
+      </w:pPr>
+    </w:p>
+    <w:p>
+      <w:pPr>
+        <w:rPr>
+          <w:rFonts w:ascii="Corbel" w:hAnsi="Corbel"/>
+        </w:rPr>
+      </w:pPr>
+      <w:r>
+        <w:rPr>
+          <w:rFonts w:ascii="Corbel" w:hAnsi="Corbel"/>
+        </w:rPr>
+        <w:t>Class: Bathroom</w:t>
+      </w:r>
+    </w:p>
+    <w:p>
+      <w:pPr>
+        <w:rPr>
+          <w:rFonts w:ascii="Corbel" w:hAnsi="Corbel"/>
+        </w:rPr>
+      </w:pPr>
+      <w:r>
+        <w:rPr>
+          <w:rFonts w:ascii="Corbel" w:hAnsi="Corbel"/>
+        </w:rPr>
+        <w:t>Attributes: _toilet _shower _sink</w:t>
+      </w:r>
+    </w:p>
+    <w:p>
+      <w:pPr>
+        <w:rPr>
+          <w:rFonts w:ascii="Corbel" w:hAnsi="Corbel"/>
+        </w:rPr>
+      </w:pPr>
+      <w:r>
+        <w:rPr>
+          <w:rFonts w:ascii="Corbel" w:hAnsi="Corbel"/>
+        </w:rPr>
+        <w:t xml:space="preserve">Methods: </w:t>
+      </w:r>
+      <w:proofErr w:type="spellStart"/>
+      <w:r>
+        <w:rPr>
+          <w:rFonts w:ascii="Corbel" w:hAnsi="Corbel"/>
+        </w:rPr>
+        <w:t>tempature_</w:t>
+      </w:r>
+      <w:proofErr w:type="gramStart"/>
+      <w:r>
+        <w:rPr>
+          <w:rFonts w:ascii="Corbel" w:hAnsi="Corbel"/>
+        </w:rPr>
+        <w:t>control</w:t>
+      </w:r>
+      <w:proofErr w:type="spellEnd"/>
+      <w:r>
+        <w:rPr>
+          <w:rFonts w:ascii="Corbel" w:hAnsi="Corbel"/>
+        </w:rPr>
+        <w:t>(</w:t>
+      </w:r>
+      <w:proofErr w:type="gramEnd"/>
+      <w:r>
+        <w:rPr>
+          <w:rFonts w:ascii="Corbel" w:hAnsi="Corbel"/>
+        </w:rPr>
+        <w:t>) fill</w:t>
+      </w:r>
+      <w:r>
+        <w:rPr>
+          <w:rFonts w:ascii="Corbel" w:hAnsi="Corbel"/>
+        </w:rPr>
+        <w:t xml:space="preserve">() </w:t>
+      </w:r>
+      <w:r>
+        <w:rPr>
+          <w:rFonts w:ascii="Corbel" w:hAnsi="Corbel"/>
+        </w:rPr>
+        <w:t>flush</w:t>
+      </w:r>
+      <w:r>
+        <w:rPr>
+          <w:rFonts w:ascii="Corbel" w:hAnsi="Corbel"/>
+        </w:rPr>
+        <w:t>()</w:t>
+      </w:r>
+    </w:p>
+    <w:p>
+      <w:pPr>
+        <w:rPr>
+          <w:rFonts w:ascii="Corbel" w:hAnsi="Corbel"/>
+        </w:rPr>
+      </w:pPr>
+    </w:p>
+    <w:p>
+      <w:pPr>
+        <w:rPr>
+          <w:rFonts w:ascii="Corbel" w:hAnsi="Corbel"/>
+        </w:rPr>
+      </w:pPr>
+      <w:r>
+        <w:rPr>
+          <w:rFonts w:ascii="Corbel" w:hAnsi="Corbel"/>
+        </w:rPr>
+        <w:t xml:space="preserve">Class: </w:t>
+      </w:r>
+      <w:r>
+        <w:rPr>
+          <w:rFonts w:ascii="Corbel" w:hAnsi="Corbel"/>
+        </w:rPr>
+        <w:t>Oven</w:t>
+      </w:r>
+    </w:p>
+    <w:p>
+      <w:pPr>
+        <w:rPr>
+          <w:rFonts w:ascii="Corbel" w:hAnsi="Corbel"/>
+        </w:rPr>
+      </w:pPr>
+      <w:r>
+        <w:rPr>
+          <w:rFonts w:ascii="Corbel" w:hAnsi="Corbel"/>
+        </w:rPr>
+        <w:t>Attributes: _</w:t>
+      </w:r>
+      <w:proofErr w:type="spellStart"/>
+      <w:r>
+        <w:rPr>
+          <w:rFonts w:ascii="Corbel" w:hAnsi="Corbel"/>
+        </w:rPr>
+        <w:t>number_of_burners</w:t>
+      </w:r>
+      <w:proofErr w:type="spellEnd"/>
+      <w:r>
+        <w:rPr>
+          <w:rFonts w:ascii="Corbel" w:hAnsi="Corbel"/>
+        </w:rPr>
+        <w:t xml:space="preserve">  </w:t>
+      </w:r>
+      <w:r>
+        <w:rPr>
+          <w:rFonts w:ascii="Corbel" w:hAnsi="Corbel"/>
+        </w:rPr>
+        <w:t>_</w:t>
+      </w:r>
+      <w:proofErr w:type="spellStart"/>
+      <w:r>
+        <w:rPr>
+          <w:rFonts w:ascii="Corbel" w:hAnsi="Corbel"/>
+        </w:rPr>
+        <w:t>energy_source</w:t>
+      </w:r>
+      <w:proofErr w:type="spellEnd"/>
+      <w:r>
+        <w:rPr>
+          <w:rFonts w:ascii="Corbel" w:hAnsi="Corbel"/>
+        </w:rPr>
+        <w:t xml:space="preserve"> _brand</w:t>
+      </w:r>
+    </w:p>
+    <w:p>
+      <w:pPr>
+        <w:rPr>
+          <w:rFonts w:ascii="Corbel" w:hAnsi="Corbel"/>
+        </w:rPr>
+      </w:pPr>
+      <w:r>
+        <w:rPr>
+          <w:rFonts w:ascii="Corbel" w:hAnsi="Corbel"/>
+        </w:rPr>
+        <w:t xml:space="preserve">Methods: </w:t>
+      </w:r>
+      <w:proofErr w:type="gramStart"/>
+      <w:r>
+        <w:rPr>
+          <w:rFonts w:ascii="Corbel" w:hAnsi="Corbel"/>
+        </w:rPr>
+        <w:t>heat(</w:t>
+      </w:r>
+      <w:proofErr w:type="gramEnd"/>
+      <w:r>
+        <w:rPr>
+          <w:rFonts w:ascii="Corbel" w:hAnsi="Corbel"/>
+        </w:rPr>
+        <w:t>) cook() burn()</w:t>
+      </w:r>
+    </w:p>
+    <w:p>
+      <w:pPr>
+        <w:rPr>
+          <w:rFonts w:ascii="Corbel" w:hAnsi="Corbel"/>
+        </w:rPr>
+      </w:pPr>
+    </w:p>
+    <w:p>
+      <w:pPr>
+        <w:rPr>
+          <w:rFonts w:ascii="Corbel" w:hAnsi="Corbel"/>
+        </w:rPr>
+      </w:pPr>
+      <w:r>
+        <w:rPr>
+          <w:rFonts w:ascii="Corbel" w:hAnsi="Corbel"/>
+        </w:rPr>
+        <w:t>Class: Television</w:t>
+      </w:r>
+    </w:p>
+    <w:p>
+      <w:pPr>
+        <w:rPr>
+          <w:rFonts w:ascii="Corbel" w:hAnsi="Corbel"/>
+        </w:rPr>
+      </w:pPr>
+      <w:r>
+        <w:rPr>
+          <w:rFonts w:ascii="Corbel" w:hAnsi="Corbel"/>
+        </w:rPr>
+        <w:t>Attributes</w:t>
+      </w:r>
+      <w:r>
+        <w:rPr>
+          <w:rFonts w:ascii="Corbel" w:hAnsi="Corbel"/>
+        </w:rPr>
+        <w:t>: _placement _brand _</w:t>
+      </w:r>
+      <w:r>
+        <w:rPr>
+          <w:rFonts w:ascii="Corbel" w:hAnsi="Corbel"/>
+        </w:rPr>
+        <w:t>volume</w:t>
+      </w:r>
+    </w:p>
+    <w:p>
+      <w:pPr>
+        <w:rPr>
+          <w:rFonts w:ascii="Corbel" w:hAnsi="Corbel"/>
+        </w:rPr>
+      </w:pPr>
+      <w:r>
+        <w:rPr>
+          <w:rFonts w:ascii="Corbel" w:hAnsi="Corbel"/>
+        </w:rPr>
+        <w:t xml:space="preserve">Methods: </w:t>
+      </w:r>
+      <w:proofErr w:type="gramStart"/>
+      <w:r>
+        <w:rPr>
+          <w:rFonts w:ascii="Corbel" w:hAnsi="Corbel"/>
+        </w:rPr>
+        <w:t>on(</w:t>
+      </w:r>
+      <w:proofErr w:type="gramEnd"/>
+      <w:r>
+        <w:rPr>
+          <w:rFonts w:ascii="Corbel" w:hAnsi="Corbel"/>
+        </w:rPr>
+        <w:t>) off() play()</w:t>
+      </w:r>
+    </w:p>
+    <w:p>
+      <w:pPr>
+        <w:rPr>
+          <w:rFonts w:ascii="Corbel" w:hAnsi="Corbel"/>
+        </w:rPr>
+      </w:pPr>
+    </w:p>
+    <w:p>
+      <w:pPr>
+        <w:rPr>
+          <w:rFonts w:ascii="Corbel" w:hAnsi="Corbel"/>
+        </w:rPr>
+      </w:pPr>
+      <w:r>
+        <w:rPr>
+          <w:rFonts w:ascii="Corbel" w:hAnsi="Corbel"/>
+        </w:rPr>
+        <w:t>Class: Door</w:t>
+      </w:r>
+    </w:p>
+    <w:p>
+      <w:pPr>
+        <w:rPr>
+          <w:rFonts w:ascii="Corbel" w:hAnsi="Corbel"/>
+        </w:rPr>
+      </w:pPr>
+      <w:r>
+        <w:rPr>
+          <w:rFonts w:ascii="Corbel" w:hAnsi="Corbel"/>
+        </w:rPr>
+        <w:t>Attributes: _</w:t>
+      </w:r>
+      <w:proofErr w:type="spellStart"/>
+      <w:r>
+        <w:rPr>
+          <w:rFonts w:ascii="Corbel" w:hAnsi="Corbel"/>
+        </w:rPr>
+        <w:t>door_knob</w:t>
+      </w:r>
+      <w:proofErr w:type="spellEnd"/>
+      <w:r>
+        <w:rPr>
+          <w:rFonts w:ascii="Corbel" w:hAnsi="Corbel"/>
+        </w:rPr>
+        <w:t xml:space="preserve"> _color _</w:t>
+      </w:r>
+      <w:proofErr w:type="gramStart"/>
+      <w:r>
+        <w:rPr>
+          <w:rFonts w:ascii="Corbel" w:hAnsi="Corbel"/>
+        </w:rPr>
+        <w:t>style(</w:t>
+      </w:r>
+      <w:proofErr w:type="gramEnd"/>
+      <w:r>
+        <w:rPr>
+          <w:rFonts w:ascii="Corbel" w:hAnsi="Corbel"/>
+        </w:rPr>
+        <w:t>i.e. single door, double door, French doors)</w:t>
+      </w:r>
+    </w:p>
+    <w:p>
+      <w:pPr>
+        <w:rPr>
+          <w:rFonts w:ascii="Corbel" w:hAnsi="Corbel"/>
+        </w:rPr>
+      </w:pPr>
+      <w:r>
+        <w:rPr>
+          <w:rFonts w:ascii="Corbel" w:hAnsi="Corbel"/>
+        </w:rPr>
+        <w:t xml:space="preserve">Methods: </w:t>
+      </w:r>
+      <w:proofErr w:type="gramStart"/>
+      <w:r>
+        <w:rPr>
+          <w:rFonts w:ascii="Corbel" w:hAnsi="Corbel"/>
+        </w:rPr>
+        <w:t>separate(</w:t>
+      </w:r>
+      <w:proofErr w:type="gramEnd"/>
+      <w:r>
+        <w:rPr>
+          <w:rFonts w:ascii="Corbel" w:hAnsi="Corbel"/>
+        </w:rPr>
+        <w:t>) close() open()</w:t>
+      </w:r>
     </w:p>
     <w:p>
       <w:pPr>

</xml_diff>